<commit_message>
Made huge tweaks to the VAE.
</commit_message>
<xml_diff>
--- a/Comparison between Synthetization Attempts of Raw Waveform Music via Transformers and Latent Diffusion Models.docx
+++ b/Comparison between Synthetization Attempts of Raw Waveform Music via Transformers and Latent Diffusion Models.docx
@@ -73,6 +73,7 @@
                 <w:szCs w:val="24"/>
               </w:rPr>
             </w:pPr>
+            <w:proofErr w:type="gramStart"/>
             <w:r>
               <w:rPr>
                 <w:b/>
@@ -100,7 +101,19 @@
                 <w:szCs w:val="24"/>
                 <w:lang w:eastAsia="ko-KR"/>
               </w:rPr>
-              <w:t xml:space="preserve">정보 </w:t>
+              <w:t>정보</w:t>
+            </w:r>
+            <w:proofErr w:type="gramEnd"/>
+            <w:r>
+              <w:rPr>
+                <w:rFonts w:hint="eastAsia"/>
+                <w:b/>
+                <w:bCs/>
+                <w:sz w:val="24"/>
+                <w:szCs w:val="24"/>
+                <w:lang w:eastAsia="ko-KR"/>
+              </w:rPr>
+              <w:t xml:space="preserve"> </w:t>
             </w:r>
             <w:r>
               <w:rPr>
@@ -1062,7 +1075,7 @@
     <w:p>
       <w:pPr>
         <w:pStyle w:val="a"/>
-        <w:spacing w:line="360" w:lineRule="auto"/>
+        <w:spacing w:line="276" w:lineRule="auto"/>
         <w:rPr>
           <w:rFonts w:hAnsi="함초롬바탕"/>
           <w:b/>
@@ -1090,7 +1103,7 @@
           <w:ilvl w:val="0"/>
           <w:numId w:val="7"/>
         </w:numPr>
-        <w:spacing w:line="360" w:lineRule="auto"/>
+        <w:spacing w:line="276" w:lineRule="auto"/>
         <w:rPr>
           <w:rFonts w:hAnsi="함초롬바탕"/>
           <w:b/>
@@ -1113,7 +1126,7 @@
           <w:ilvl w:val="1"/>
           <w:numId w:val="7"/>
         </w:numPr>
-        <w:spacing w:line="360" w:lineRule="auto"/>
+        <w:spacing w:line="276" w:lineRule="auto"/>
         <w:rPr>
           <w:rFonts w:hAnsi="함초롬바탕"/>
           <w:b/>
@@ -1136,7 +1149,7 @@
           <w:ilvl w:val="0"/>
           <w:numId w:val="7"/>
         </w:numPr>
-        <w:spacing w:line="360" w:lineRule="auto"/>
+        <w:spacing w:line="276" w:lineRule="auto"/>
         <w:rPr>
           <w:rFonts w:hAnsi="함초롬바탕"/>
           <w:b/>
@@ -1167,7 +1180,7 @@
           <w:ilvl w:val="1"/>
           <w:numId w:val="7"/>
         </w:numPr>
-        <w:spacing w:line="360" w:lineRule="auto"/>
+        <w:spacing w:line="276" w:lineRule="auto"/>
         <w:rPr>
           <w:rFonts w:hAnsi="함초롬바탕"/>
           <w:b/>
@@ -1214,7 +1227,7 @@
           <w:ilvl w:val="1"/>
           <w:numId w:val="7"/>
         </w:numPr>
-        <w:spacing w:line="360" w:lineRule="auto"/>
+        <w:spacing w:line="276" w:lineRule="auto"/>
         <w:rPr>
           <w:rFonts w:hAnsi="함초롬바탕"/>
           <w:b/>
@@ -1245,7 +1258,7 @@
           <w:ilvl w:val="0"/>
           <w:numId w:val="7"/>
         </w:numPr>
-        <w:spacing w:line="360" w:lineRule="auto"/>
+        <w:spacing w:line="276" w:lineRule="auto"/>
         <w:rPr>
           <w:rFonts w:hAnsi="함초롬바탕"/>
           <w:b/>
@@ -1268,7 +1281,7 @@
           <w:ilvl w:val="1"/>
           <w:numId w:val="7"/>
         </w:numPr>
-        <w:spacing w:line="360" w:lineRule="auto"/>
+        <w:spacing w:line="276" w:lineRule="auto"/>
         <w:rPr>
           <w:rFonts w:hAnsi="함초롬바탕"/>
           <w:b/>
@@ -1299,7 +1312,7 @@
           <w:ilvl w:val="2"/>
           <w:numId w:val="7"/>
         </w:numPr>
-        <w:spacing w:line="360" w:lineRule="auto"/>
+        <w:spacing w:line="276" w:lineRule="auto"/>
         <w:rPr>
           <w:rFonts w:hAnsi="함초롬바탕"/>
           <w:b/>
@@ -1322,7 +1335,7 @@
           <w:ilvl w:val="2"/>
           <w:numId w:val="7"/>
         </w:numPr>
-        <w:spacing w:line="360" w:lineRule="auto"/>
+        <w:spacing w:line="276" w:lineRule="auto"/>
         <w:rPr>
           <w:rFonts w:hAnsi="함초롬바탕"/>
           <w:b/>
@@ -1346,7 +1359,7 @@
           <w:ilvl w:val="1"/>
           <w:numId w:val="7"/>
         </w:numPr>
-        <w:spacing w:line="360" w:lineRule="auto"/>
+        <w:spacing w:line="276" w:lineRule="auto"/>
         <w:rPr>
           <w:rFonts w:hAnsi="함초롬바탕"/>
           <w:b/>
@@ -1369,7 +1382,7 @@
           <w:ilvl w:val="2"/>
           <w:numId w:val="7"/>
         </w:numPr>
-        <w:spacing w:line="360" w:lineRule="auto"/>
+        <w:spacing w:line="276" w:lineRule="auto"/>
         <w:rPr>
           <w:rFonts w:hAnsi="함초롬바탕"/>
           <w:b/>
@@ -1400,7 +1413,7 @@
           <w:ilvl w:val="3"/>
           <w:numId w:val="7"/>
         </w:numPr>
-        <w:spacing w:line="360" w:lineRule="auto"/>
+        <w:spacing w:line="276" w:lineRule="auto"/>
         <w:rPr>
           <w:rFonts w:hAnsi="함초롬바탕"/>
           <w:b/>
@@ -1423,7 +1436,7 @@
           <w:ilvl w:val="3"/>
           <w:numId w:val="7"/>
         </w:numPr>
-        <w:spacing w:line="360" w:lineRule="auto"/>
+        <w:spacing w:line="276" w:lineRule="auto"/>
         <w:rPr>
           <w:rFonts w:hAnsi="함초롬바탕"/>
           <w:b/>
@@ -1446,7 +1459,7 @@
           <w:ilvl w:val="2"/>
           <w:numId w:val="7"/>
         </w:numPr>
-        <w:spacing w:line="360" w:lineRule="auto"/>
+        <w:spacing w:line="276" w:lineRule="auto"/>
         <w:rPr>
           <w:rFonts w:hAnsi="함초롬바탕"/>
           <w:b/>
@@ -1469,7 +1482,7 @@
           <w:ilvl w:val="3"/>
           <w:numId w:val="7"/>
         </w:numPr>
-        <w:spacing w:line="360" w:lineRule="auto"/>
+        <w:spacing w:line="276" w:lineRule="auto"/>
         <w:rPr>
           <w:rFonts w:hAnsi="함초롬바탕"/>
           <w:b/>
@@ -1492,7 +1505,7 @@
           <w:ilvl w:val="3"/>
           <w:numId w:val="7"/>
         </w:numPr>
-        <w:spacing w:line="360" w:lineRule="auto"/>
+        <w:spacing w:line="276" w:lineRule="auto"/>
         <w:rPr>
           <w:rFonts w:hAnsi="함초롬바탕"/>
           <w:b/>
@@ -1523,7 +1536,7 @@
           <w:ilvl w:val="4"/>
           <w:numId w:val="7"/>
         </w:numPr>
-        <w:spacing w:line="360" w:lineRule="auto"/>
+        <w:spacing w:line="276" w:lineRule="auto"/>
         <w:rPr>
           <w:rFonts w:hAnsi="함초롬바탕"/>
           <w:b/>
@@ -1546,7 +1559,7 @@
           <w:ilvl w:val="4"/>
           <w:numId w:val="7"/>
         </w:numPr>
-        <w:spacing w:line="360" w:lineRule="auto"/>
+        <w:spacing w:line="276" w:lineRule="auto"/>
         <w:rPr>
           <w:rFonts w:hAnsi="함초롬바탕"/>
           <w:b/>
@@ -1569,7 +1582,7 @@
           <w:ilvl w:val="4"/>
           <w:numId w:val="7"/>
         </w:numPr>
-        <w:spacing w:line="360" w:lineRule="auto"/>
+        <w:spacing w:line="276" w:lineRule="auto"/>
         <w:rPr>
           <w:rFonts w:hAnsi="함초롬바탕"/>
           <w:b/>
@@ -1596,7 +1609,7 @@
         <w:wordWrap/>
         <w:autoSpaceDE/>
         <w:autoSpaceDN/>
-        <w:spacing w:before="100" w:beforeAutospacing="1" w:after="100" w:afterAutospacing="1" w:line="360" w:lineRule="auto"/>
+        <w:spacing w:before="100" w:beforeAutospacing="1" w:after="100" w:afterAutospacing="1" w:line="276" w:lineRule="auto"/>
         <w:outlineLvl w:val="0"/>
         <w:rPr>
           <w:rFonts w:ascii="함초롬바탕" w:eastAsia="함초롬바탕" w:hAnsi="함초롬바탕" w:cs="함초롬바탕"/>
@@ -1632,7 +1645,7 @@
         <w:wordWrap/>
         <w:autoSpaceDE/>
         <w:autoSpaceDN/>
-        <w:spacing w:before="100" w:beforeAutospacing="1" w:after="100" w:afterAutospacing="1" w:line="360" w:lineRule="auto"/>
+        <w:spacing w:before="100" w:beforeAutospacing="1" w:after="100" w:afterAutospacing="1" w:line="276" w:lineRule="auto"/>
         <w:outlineLvl w:val="0"/>
         <w:rPr>
           <w:rFonts w:ascii="함초롬바탕" w:eastAsia="함초롬바탕" w:hAnsi="함초롬바탕" w:cs="함초롬바탕"/>
@@ -1664,7 +1677,7 @@
           <w:ilvl w:val="1"/>
           <w:numId w:val="7"/>
         </w:numPr>
-        <w:spacing w:line="360" w:lineRule="auto"/>
+        <w:spacing w:line="276" w:lineRule="auto"/>
         <w:rPr>
           <w:rFonts w:hAnsi="함초롬바탕"/>
           <w:b/>
@@ -1703,7 +1716,7 @@
           <w:ilvl w:val="2"/>
           <w:numId w:val="7"/>
         </w:numPr>
-        <w:spacing w:line="360" w:lineRule="auto"/>
+        <w:spacing w:line="276" w:lineRule="auto"/>
         <w:rPr>
           <w:rFonts w:hAnsi="함초롬바탕"/>
           <w:b/>
@@ -1753,7 +1766,7 @@
           <w:ilvl w:val="3"/>
           <w:numId w:val="7"/>
         </w:numPr>
-        <w:spacing w:line="360" w:lineRule="auto"/>
+        <w:spacing w:line="276" w:lineRule="auto"/>
         <w:rPr>
           <w:rFonts w:hAnsi="함초롬바탕"/>
           <w:b/>
@@ -1776,7 +1789,7 @@
           <w:ilvl w:val="3"/>
           <w:numId w:val="7"/>
         </w:numPr>
-        <w:spacing w:line="360" w:lineRule="auto"/>
+        <w:spacing w:line="276" w:lineRule="auto"/>
         <w:rPr>
           <w:rFonts w:hAnsi="함초롬바탕"/>
           <w:b/>
@@ -1811,7 +1824,7 @@
         <w:wordWrap/>
         <w:autoSpaceDE/>
         <w:autoSpaceDN/>
-        <w:spacing w:before="100" w:beforeAutospacing="1" w:after="100" w:afterAutospacing="1" w:line="360" w:lineRule="auto"/>
+        <w:spacing w:before="100" w:beforeAutospacing="1" w:after="100" w:afterAutospacing="1" w:line="276" w:lineRule="auto"/>
         <w:outlineLvl w:val="0"/>
         <w:rPr>
           <w:rFonts w:ascii="함초롬바탕" w:eastAsia="함초롬바탕" w:hAnsi="함초롬바탕" w:cs="함초롬바탕"/>
@@ -1833,7 +1846,6 @@
           <w:szCs w:val="20"/>
           <w:lang w:eastAsia="ja-JP"/>
         </w:rPr>
-        <w:lastRenderedPageBreak/>
         <w:t>Elucidating the Design Space of Diffusion-Based Generative Models</w:t>
       </w:r>
     </w:p>
@@ -1848,7 +1860,7 @@
         <w:wordWrap/>
         <w:autoSpaceDE/>
         <w:autoSpaceDN/>
-        <w:spacing w:before="100" w:beforeAutospacing="1" w:after="100" w:afterAutospacing="1" w:line="360" w:lineRule="auto"/>
+        <w:spacing w:before="100" w:beforeAutospacing="1" w:after="100" w:afterAutospacing="1" w:line="276" w:lineRule="auto"/>
         <w:outlineLvl w:val="0"/>
         <w:rPr>
           <w:rFonts w:ascii="함초롬바탕" w:eastAsia="함초롬바탕" w:hAnsi="함초롬바탕" w:cs="함초롬바탕"/>
@@ -1884,7 +1896,7 @@
         <w:wordWrap/>
         <w:autoSpaceDE/>
         <w:autoSpaceDN/>
-        <w:spacing w:before="100" w:beforeAutospacing="1" w:after="100" w:afterAutospacing="1" w:line="360" w:lineRule="auto"/>
+        <w:spacing w:before="100" w:beforeAutospacing="1" w:after="100" w:afterAutospacing="1" w:line="276" w:lineRule="auto"/>
         <w:outlineLvl w:val="0"/>
         <w:rPr>
           <w:rFonts w:ascii="함초롬바탕" w:eastAsia="함초롬바탕" w:hAnsi="함초롬바탕" w:cs="함초롬바탕"/>
@@ -1944,7 +1956,7 @@
         <w:wordWrap/>
         <w:autoSpaceDE/>
         <w:autoSpaceDN/>
-        <w:spacing w:before="100" w:beforeAutospacing="1" w:after="100" w:afterAutospacing="1" w:line="360" w:lineRule="auto"/>
+        <w:spacing w:before="100" w:beforeAutospacing="1" w:after="100" w:afterAutospacing="1" w:line="276" w:lineRule="auto"/>
         <w:outlineLvl w:val="0"/>
         <w:rPr>
           <w:rFonts w:ascii="함초롬바탕" w:eastAsia="함초롬바탕" w:hAnsi="함초롬바탕" w:cs="함초롬바탕"/>
@@ -1992,7 +2004,7 @@
         <w:wordWrap/>
         <w:autoSpaceDE/>
         <w:autoSpaceDN/>
-        <w:spacing w:before="100" w:beforeAutospacing="1" w:after="100" w:afterAutospacing="1" w:line="360" w:lineRule="auto"/>
+        <w:spacing w:before="100" w:beforeAutospacing="1" w:after="100" w:afterAutospacing="1" w:line="276" w:lineRule="auto"/>
         <w:outlineLvl w:val="0"/>
         <w:rPr>
           <w:rFonts w:ascii="함초롬바탕" w:eastAsia="함초롬바탕" w:hAnsi="함초롬바탕" w:cs="함초롬바탕"/>
@@ -2028,7 +2040,7 @@
         <w:wordWrap/>
         <w:autoSpaceDE/>
         <w:autoSpaceDN/>
-        <w:spacing w:before="100" w:beforeAutospacing="1" w:after="100" w:afterAutospacing="1" w:line="360" w:lineRule="auto"/>
+        <w:spacing w:before="100" w:beforeAutospacing="1" w:after="100" w:afterAutospacing="1" w:line="276" w:lineRule="auto"/>
         <w:outlineLvl w:val="0"/>
         <w:rPr>
           <w:rFonts w:ascii="함초롬바탕" w:eastAsia="함초롬바탕" w:hAnsi="함초롬바탕" w:cs="함초롬바탕"/>
@@ -2064,7 +2076,7 @@
         <w:wordWrap/>
         <w:autoSpaceDE/>
         <w:autoSpaceDN/>
-        <w:spacing w:before="100" w:beforeAutospacing="1" w:after="100" w:afterAutospacing="1" w:line="360" w:lineRule="auto"/>
+        <w:spacing w:before="100" w:beforeAutospacing="1" w:after="100" w:afterAutospacing="1" w:line="276" w:lineRule="auto"/>
         <w:outlineLvl w:val="0"/>
         <w:rPr>
           <w:rFonts w:ascii="함초롬바탕" w:eastAsia="함초롬바탕" w:hAnsi="함초롬바탕" w:cs="함초롬바탕"/>
@@ -2100,7 +2112,7 @@
         <w:wordWrap/>
         <w:autoSpaceDE/>
         <w:autoSpaceDN/>
-        <w:spacing w:before="100" w:beforeAutospacing="1" w:after="100" w:afterAutospacing="1" w:line="360" w:lineRule="auto"/>
+        <w:spacing w:before="100" w:beforeAutospacing="1" w:after="100" w:afterAutospacing="1" w:line="276" w:lineRule="auto"/>
         <w:outlineLvl w:val="0"/>
         <w:rPr>
           <w:rFonts w:ascii="함초롬바탕" w:eastAsia="함초롬바탕" w:hAnsi="함초롬바탕" w:cs="함초롬바탕"/>
@@ -2136,7 +2148,7 @@
         <w:wordWrap/>
         <w:autoSpaceDE/>
         <w:autoSpaceDN/>
-        <w:spacing w:before="100" w:beforeAutospacing="1" w:after="100" w:afterAutospacing="1" w:line="360" w:lineRule="auto"/>
+        <w:spacing w:before="100" w:beforeAutospacing="1" w:after="100" w:afterAutospacing="1" w:line="276" w:lineRule="auto"/>
         <w:outlineLvl w:val="0"/>
         <w:rPr>
           <w:rFonts w:ascii="함초롬바탕" w:eastAsia="함초롬바탕" w:hAnsi="함초롬바탕" w:cs="함초롬바탕"/>
@@ -2158,6 +2170,7 @@
           <w:szCs w:val="20"/>
           <w:lang w:eastAsia="ja-JP"/>
         </w:rPr>
+        <w:lastRenderedPageBreak/>
         <w:t>Self-Attention &amp; Cross Attention Layers</w:t>
       </w:r>
     </w:p>
@@ -2172,7 +2185,7 @@
         <w:wordWrap/>
         <w:autoSpaceDE/>
         <w:autoSpaceDN/>
-        <w:spacing w:before="100" w:beforeAutospacing="1" w:after="100" w:afterAutospacing="1" w:line="360" w:lineRule="auto"/>
+        <w:spacing w:before="100" w:beforeAutospacing="1" w:after="100" w:afterAutospacing="1" w:line="276" w:lineRule="auto"/>
         <w:outlineLvl w:val="0"/>
         <w:rPr>
           <w:rFonts w:ascii="함초롬바탕" w:eastAsia="함초롬바탕" w:hAnsi="함초롬바탕" w:cs="함초롬바탕"/>
@@ -2208,7 +2221,7 @@
         <w:wordWrap/>
         <w:autoSpaceDE/>
         <w:autoSpaceDN/>
-        <w:spacing w:before="100" w:beforeAutospacing="1" w:after="100" w:afterAutospacing="1" w:line="360" w:lineRule="auto"/>
+        <w:spacing w:before="100" w:beforeAutospacing="1" w:after="100" w:afterAutospacing="1" w:line="276" w:lineRule="auto"/>
         <w:outlineLvl w:val="0"/>
         <w:rPr>
           <w:rFonts w:ascii="함초롬바탕" w:eastAsia="함초롬바탕" w:hAnsi="함초롬바탕" w:cs="함초롬바탕"/>
@@ -2244,7 +2257,7 @@
         <w:wordWrap/>
         <w:autoSpaceDE/>
         <w:autoSpaceDN/>
-        <w:spacing w:before="100" w:beforeAutospacing="1" w:after="100" w:afterAutospacing="1" w:line="360" w:lineRule="auto"/>
+        <w:spacing w:before="100" w:beforeAutospacing="1" w:after="100" w:afterAutospacing="1" w:line="276" w:lineRule="auto"/>
         <w:outlineLvl w:val="0"/>
         <w:rPr>
           <w:rFonts w:ascii="함초롬바탕" w:eastAsia="함초롬바탕" w:hAnsi="함초롬바탕" w:cs="함초롬바탕"/>
@@ -2280,7 +2293,7 @@
         <w:wordWrap/>
         <w:autoSpaceDE/>
         <w:autoSpaceDN/>
-        <w:spacing w:before="100" w:beforeAutospacing="1" w:after="100" w:afterAutospacing="1" w:line="360" w:lineRule="auto"/>
+        <w:spacing w:before="100" w:beforeAutospacing="1" w:after="100" w:afterAutospacing="1" w:line="276" w:lineRule="auto"/>
         <w:outlineLvl w:val="0"/>
         <w:rPr>
           <w:rFonts w:ascii="함초롬바탕" w:eastAsia="함초롬바탕" w:hAnsi="함초롬바탕" w:cs="함초롬바탕"/>
@@ -2316,7 +2329,7 @@
         <w:wordWrap/>
         <w:autoSpaceDE/>
         <w:autoSpaceDN/>
-        <w:spacing w:before="100" w:beforeAutospacing="1" w:after="100" w:afterAutospacing="1" w:line="360" w:lineRule="auto"/>
+        <w:spacing w:before="100" w:beforeAutospacing="1" w:after="100" w:afterAutospacing="1" w:line="276" w:lineRule="auto"/>
         <w:outlineLvl w:val="0"/>
         <w:rPr>
           <w:rFonts w:ascii="함초롬바탕" w:eastAsia="함초롬바탕" w:hAnsi="함초롬바탕" w:cs="함초롬바탕"/>
@@ -2352,7 +2365,7 @@
         <w:wordWrap/>
         <w:autoSpaceDE/>
         <w:autoSpaceDN/>
-        <w:spacing w:before="100" w:beforeAutospacing="1" w:after="100" w:afterAutospacing="1" w:line="360" w:lineRule="auto"/>
+        <w:spacing w:before="100" w:beforeAutospacing="1" w:after="100" w:afterAutospacing="1" w:line="276" w:lineRule="auto"/>
         <w:outlineLvl w:val="0"/>
         <w:rPr>
           <w:rFonts w:ascii="함초롬바탕" w:eastAsia="함초롬바탕" w:hAnsi="함초롬바탕" w:cs="함초롬바탕"/>
@@ -2400,7 +2413,7 @@
         <w:wordWrap/>
         <w:autoSpaceDE/>
         <w:autoSpaceDN/>
-        <w:spacing w:before="100" w:beforeAutospacing="1" w:after="100" w:afterAutospacing="1" w:line="360" w:lineRule="auto"/>
+        <w:spacing w:before="100" w:beforeAutospacing="1" w:after="100" w:afterAutospacing="1" w:line="276" w:lineRule="auto"/>
         <w:outlineLvl w:val="0"/>
         <w:rPr>
           <w:rFonts w:ascii="함초롬바탕" w:eastAsia="함초롬바탕" w:hAnsi="함초롬바탕" w:cs="함초롬바탕"/>
@@ -6454,7 +6467,43 @@
           <w:szCs w:val="18"/>
           <w:lang w:eastAsia="ko-KR"/>
         </w:rPr>
-        <w:t xml:space="preserve"> WaveNet과 유사하지만 개선점이 있는 파형을 생성하기 위한 심층 신경망을 제시한다. 이 모델은 완전히 확률적이고 자동 회귀적이며 인과적이며, 생성된 각 샘플이 이전에 관찰된 샘플에만 의존한다는 것을 나타낸다. 본 논문은 그들의 접근 방식이 널리 사용되는 WaveNet 아키텍처를 최대 9% 능가한다고 주장한다</w:t>
+        <w:t xml:space="preserve"> </w:t>
+      </w:r>
+      <w:proofErr w:type="spellStart"/>
+      <w:r>
+        <w:rPr>
+          <w:sz w:val="18"/>
+          <w:szCs w:val="18"/>
+          <w:lang w:eastAsia="ko-KR"/>
+        </w:rPr>
+        <w:t>WaveNet</w:t>
+      </w:r>
+      <w:proofErr w:type="spellEnd"/>
+      <w:r>
+        <w:rPr>
+          <w:sz w:val="18"/>
+          <w:szCs w:val="18"/>
+          <w:lang w:eastAsia="ko-KR"/>
+        </w:rPr>
+        <w:t xml:space="preserve">과 유사하지만 개선점이 있는 파형을 생성하기 위한 심층 신경망을 제시한다. 이 모델은 완전히 확률적이고 자동 회귀적이며 인과적이며, 생성된 각 샘플이 이전에 관찰된 샘플에만 의존한다는 것을 나타낸다. 본 논문은 그들의 접근 방식이 널리 사용되는 </w:t>
+      </w:r>
+      <w:proofErr w:type="spellStart"/>
+      <w:r>
+        <w:rPr>
+          <w:sz w:val="18"/>
+          <w:szCs w:val="18"/>
+          <w:lang w:eastAsia="ko-KR"/>
+        </w:rPr>
+        <w:t>WaveNet</w:t>
+      </w:r>
+      <w:proofErr w:type="spellEnd"/>
+      <w:r>
+        <w:rPr>
+          <w:sz w:val="18"/>
+          <w:szCs w:val="18"/>
+          <w:lang w:eastAsia="ko-KR"/>
+        </w:rPr>
+        <w:t xml:space="preserve"> 아키텍처를 최대 9% 능가한다고 주장한다</w:t>
       </w:r>
       <w:r>
         <w:rPr>
@@ -6578,8 +6627,10 @@
           <w:numId w:val="0"/>
         </w:numPr>
         <w:rPr>
-          <w:sz w:val="18"/>
-          <w:szCs w:val="18"/>
+          <w:rFonts w:hint="eastAsia"/>
+          <w:sz w:val="18"/>
+          <w:szCs w:val="18"/>
+          <w:lang w:eastAsia="ja-JP"/>
         </w:rPr>
       </w:pPr>
       <w:r>
@@ -6900,18 +6951,46 @@
           <w:numId w:val="0"/>
         </w:numPr>
         <w:rPr>
-          <w:sz w:val="18"/>
-          <w:szCs w:val="18"/>
-          <w:lang w:eastAsia="ko-KR"/>
-        </w:rPr>
-      </w:pPr>
-      <w:r>
-        <w:rPr>
-          <w:sz w:val="18"/>
-          <w:szCs w:val="18"/>
-          <w:lang w:eastAsia="ko-KR"/>
-        </w:rPr>
-        <w:t>음악 데이터의 획득과 관련된 프로그래밍 작업은 Python 언어를 사용하여 진행되었다. 이 과정에서 musicbrainzngs, youtubesearchpython, pytube와 같은 다양한 외부 라이브러리들을 활용하여, 데이터 수집 및 전처리 과정을 효율적이고 체계적으로 수행할 수 있도록 하였다. 이러한 도구들의 사용은 개발자들에게 강력한 자동화와 효율성을 제공하여, 복잡하고 다양한 데이터 처리 작업을 간소화하는 데 큰 도움이 되었다.</w:t>
+          <w:rFonts w:hint="eastAsia"/>
+          <w:sz w:val="18"/>
+          <w:szCs w:val="18"/>
+          <w:lang w:eastAsia="ko-KR"/>
+        </w:rPr>
+      </w:pPr>
+      <w:r>
+        <w:rPr>
+          <w:sz w:val="18"/>
+          <w:szCs w:val="18"/>
+          <w:lang w:eastAsia="ko-KR"/>
+        </w:rPr>
+        <w:t xml:space="preserve">음악 데이터의 획득과 관련된 프로그래밍 작업은 Python 언어를 사용하여 진행되었다. 이 과정에서 musicbrainzngs, youtubesearchpython, pytube와 같은 다양한 외부 라이브러리들을 활용하여, 데이터 수집 및 </w:t>
+      </w:r>
+      <w:proofErr w:type="spellStart"/>
+      <w:r>
+        <w:rPr>
+          <w:sz w:val="18"/>
+          <w:szCs w:val="18"/>
+          <w:lang w:eastAsia="ko-KR"/>
+        </w:rPr>
+        <w:t>전처리</w:t>
+      </w:r>
+      <w:proofErr w:type="spellEnd"/>
+      <w:r>
+        <w:rPr>
+          <w:sz w:val="18"/>
+          <w:szCs w:val="18"/>
+          <w:lang w:eastAsia="ko-KR"/>
+        </w:rPr>
+        <w:t xml:space="preserve"> 과정을 효율적이고 체계적으로 수행할 수 있도록 하였다. </w:t>
+      </w:r>
+      <w:r>
+        <w:rPr>
+          <w:rFonts w:hint="eastAsia"/>
+          <w:sz w:val="18"/>
+          <w:szCs w:val="18"/>
+          <w:lang w:eastAsia="ko-KR"/>
+        </w:rPr>
+        <w:t>밑은 음악 데이터 수집을 위해 작성한 프로그램의 전문이다.</w:t>
       </w:r>
     </w:p>
     <w:p>
@@ -7216,6 +7295,1766 @@
         <w:t>아티스트의 목록이다.</w:t>
       </w:r>
     </w:p>
+    <w:tbl>
+      <w:tblPr>
+        <w:tblStyle w:val="TableGrid"/>
+        <w:tblW w:w="0" w:type="auto"/>
+        <w:tblLook w:val="04A0" w:firstRow="1" w:lastRow="0" w:firstColumn="1" w:lastColumn="0" w:noHBand="0" w:noVBand="1"/>
+      </w:tblPr>
+      <w:tblGrid>
+        <w:gridCol w:w="9241"/>
+      </w:tblGrid>
+      <w:tr>
+        <w:tc>
+          <w:tcPr>
+            <w:tcW w:w="9241" w:type="dxa"/>
+          </w:tcPr>
+          <w:p>
+            <w:pPr>
+              <w:pStyle w:val="SomniaSub-subheading"/>
+              <w:numPr>
+                <w:ilvl w:val="0"/>
+                <w:numId w:val="0"/>
+              </w:numPr>
+              <w:rPr>
+                <w:sz w:val="16"/>
+                <w:szCs w:val="16"/>
+                <w:lang w:eastAsia="ko-KR"/>
+              </w:rPr>
+            </w:pPr>
+            <w:r>
+              <w:rPr>
+                <w:sz w:val="16"/>
+                <w:szCs w:val="16"/>
+                <w:lang w:eastAsia="ko-KR"/>
+              </w:rPr>
+              <w:t xml:space="preserve">Taylor Swift, Beyoncé, Kanye West, Post Malone, Ariana Grande, Billie Eilish, Drake, Rihanna, Justin Bieber, Ed Sheeran, Cardi B, Travis Scott, The </w:t>
+            </w:r>
+            <w:proofErr w:type="spellStart"/>
+            <w:r>
+              <w:rPr>
+                <w:sz w:val="16"/>
+                <w:szCs w:val="16"/>
+                <w:lang w:eastAsia="ko-KR"/>
+              </w:rPr>
+              <w:t>Weeknd</w:t>
+            </w:r>
+            <w:proofErr w:type="spellEnd"/>
+            <w:r>
+              <w:rPr>
+                <w:sz w:val="16"/>
+                <w:szCs w:val="16"/>
+                <w:lang w:eastAsia="ko-KR"/>
+              </w:rPr>
+              <w:t xml:space="preserve">, Kendrick Lamar, Maroon 5, Katy Perry, Bruno Mars, Nicki Minaj, Lizzo, Lady Gaga, Megan Thee Stallion, Selena Gomez, Shawn Mendes, Miley Cyrus, Charlie Puth, Halsey, J. Cole, John Legend, Dua Lipa, Adele, Lil Nas X, Demi Lovato, Jason Derulo, Alicia Keys, Sam Smith, Imagine Dragons, Pink, Jonas Brothers, Harry Styles, Khalid, Camila Cabello, Chance the Rapper, Zayn Malik, Luke Combs, DaBaby, 21 Savage, Jennifer Lopez, Lil Uzi Vert, Blake Shelton, Lil Wayne, Miranda Lambert, BTS (though they are Korean, they have been very popular in America), G-Eazy, SZA, Ozuna, Chris Brown, </w:t>
+            </w:r>
+            <w:proofErr w:type="spellStart"/>
+            <w:r>
+              <w:rPr>
+                <w:sz w:val="16"/>
+                <w:szCs w:val="16"/>
+                <w:lang w:eastAsia="ko-KR"/>
+              </w:rPr>
+              <w:t>Maluma</w:t>
+            </w:r>
+            <w:proofErr w:type="spellEnd"/>
+            <w:r>
+              <w:rPr>
+                <w:sz w:val="16"/>
+                <w:szCs w:val="16"/>
+                <w:lang w:eastAsia="ko-KR"/>
+              </w:rPr>
+              <w:t xml:space="preserve">, Kelly Clarkson, Pharrell Williams, 50 Cent, Doja Cat, Roddy Ricch, Chris Stapleton, Thomas Rhett, Usher, Madonna, Florida Georgia Line, </w:t>
+            </w:r>
+            <w:proofErr w:type="spellStart"/>
+            <w:r>
+              <w:rPr>
+                <w:sz w:val="16"/>
+                <w:szCs w:val="16"/>
+                <w:lang w:eastAsia="ko-KR"/>
+              </w:rPr>
+              <w:t>Marshmello</w:t>
+            </w:r>
+            <w:proofErr w:type="spellEnd"/>
+            <w:r>
+              <w:rPr>
+                <w:sz w:val="16"/>
+                <w:szCs w:val="16"/>
+                <w:lang w:eastAsia="ko-KR"/>
+              </w:rPr>
+              <w:t>, Snoop Dogg, Carrie Underwood, Garth Brooks, Shania Twain, Alan Jackson, Keith Urban, The Rolling Stones, Coldplay, Britney Spears, Elton John, Queen, Bruce Springsteen, U2, Billy Joel, Guns N' Roses, Metallica, Aerosmith, Fleetwood Mac, AC/DC, The Beatles, Radiohead, Nirvana, Led Zeppelin, Pink Floyd</w:t>
+            </w:r>
+          </w:p>
+          <w:p>
+            <w:pPr>
+              <w:pStyle w:val="SomniaSub-subheading"/>
+              <w:numPr>
+                <w:ilvl w:val="0"/>
+                <w:numId w:val="0"/>
+              </w:numPr>
+              <w:rPr>
+                <w:sz w:val="16"/>
+                <w:szCs w:val="16"/>
+                <w:lang w:eastAsia="ko-KR"/>
+              </w:rPr>
+            </w:pPr>
+            <w:r>
+              <w:rPr>
+                <w:sz w:val="16"/>
+                <w:szCs w:val="16"/>
+                <w:lang w:eastAsia="ko-KR"/>
+              </w:rPr>
+              <w:t xml:space="preserve">BTS, BLACKPINK, EXO, TWICE, Red Velvet, BIGBANG, IU, SEVENTEEN, GOT7, MAMAMOO, Stray Kids, ITZY, ATEEZ, TXT, NCT, SHINee, Super Junior, MONSTA X, </w:t>
+            </w:r>
+            <w:proofErr w:type="spellStart"/>
+            <w:r>
+              <w:rPr>
+                <w:sz w:val="16"/>
+                <w:szCs w:val="16"/>
+                <w:lang w:eastAsia="ko-KR"/>
+              </w:rPr>
+              <w:t>Sunmi</w:t>
+            </w:r>
+            <w:proofErr w:type="spellEnd"/>
+            <w:r>
+              <w:rPr>
+                <w:sz w:val="16"/>
+                <w:szCs w:val="16"/>
+                <w:lang w:eastAsia="ko-KR"/>
+              </w:rPr>
+              <w:t xml:space="preserve">, GFRIEND, IZ*ONE, DAY6, WINNER, (G)I-DLE, OH MY GIRL, Pentagon, Chung Ha, ASTRO, LOONA, </w:t>
+            </w:r>
+            <w:proofErr w:type="spellStart"/>
+            <w:r>
+              <w:rPr>
+                <w:sz w:val="16"/>
+                <w:szCs w:val="16"/>
+                <w:lang w:eastAsia="ko-KR"/>
+              </w:rPr>
+              <w:t>Apink</w:t>
+            </w:r>
+            <w:proofErr w:type="spellEnd"/>
+            <w:r>
+              <w:rPr>
+                <w:sz w:val="16"/>
+                <w:szCs w:val="16"/>
+                <w:lang w:eastAsia="ko-KR"/>
+              </w:rPr>
+              <w:t xml:space="preserve">, Wanna One, </w:t>
+            </w:r>
+            <w:proofErr w:type="spellStart"/>
+            <w:r>
+              <w:rPr>
+                <w:sz w:val="16"/>
+                <w:szCs w:val="16"/>
+                <w:lang w:eastAsia="ko-KR"/>
+              </w:rPr>
+              <w:t>HyunA</w:t>
+            </w:r>
+            <w:proofErr w:type="spellEnd"/>
+            <w:r>
+              <w:rPr>
+                <w:sz w:val="16"/>
+                <w:szCs w:val="16"/>
+                <w:lang w:eastAsia="ko-KR"/>
+              </w:rPr>
+              <w:t xml:space="preserve">, G-Dragon, Taeyeon, BAEKHYUN, J-Hope, RM, Suga, Rosé, Jennie, Jisoo, Lisa, Taemin, </w:t>
+            </w:r>
+            <w:proofErr w:type="spellStart"/>
+            <w:r>
+              <w:rPr>
+                <w:sz w:val="16"/>
+                <w:szCs w:val="16"/>
+                <w:lang w:eastAsia="ko-KR"/>
+              </w:rPr>
+              <w:t>Agust</w:t>
+            </w:r>
+            <w:proofErr w:type="spellEnd"/>
+            <w:r>
+              <w:rPr>
+                <w:sz w:val="16"/>
+                <w:szCs w:val="16"/>
+                <w:lang w:eastAsia="ko-KR"/>
+              </w:rPr>
+              <w:t xml:space="preserve"> D, Somi, ZICO, AKMU, </w:t>
+            </w:r>
+            <w:proofErr w:type="spellStart"/>
+            <w:r>
+              <w:rPr>
+                <w:sz w:val="16"/>
+                <w:szCs w:val="16"/>
+                <w:lang w:eastAsia="ko-KR"/>
+              </w:rPr>
+              <w:t>Epik</w:t>
+            </w:r>
+            <w:proofErr w:type="spellEnd"/>
+            <w:r>
+              <w:rPr>
+                <w:sz w:val="16"/>
+                <w:szCs w:val="16"/>
+                <w:lang w:eastAsia="ko-KR"/>
+              </w:rPr>
+              <w:t xml:space="preserve"> High, BTOB, Jessi, </w:t>
+            </w:r>
+            <w:proofErr w:type="spellStart"/>
+            <w:r>
+              <w:rPr>
+                <w:sz w:val="16"/>
+                <w:szCs w:val="16"/>
+                <w:lang w:eastAsia="ko-KR"/>
+              </w:rPr>
+              <w:t>Heize</w:t>
+            </w:r>
+            <w:proofErr w:type="spellEnd"/>
+            <w:r>
+              <w:rPr>
+                <w:sz w:val="16"/>
+                <w:szCs w:val="16"/>
+                <w:lang w:eastAsia="ko-KR"/>
+              </w:rPr>
+              <w:t xml:space="preserve">, Dean, Jay Park, </w:t>
+            </w:r>
+            <w:proofErr w:type="spellStart"/>
+            <w:r>
+              <w:rPr>
+                <w:sz w:val="16"/>
+                <w:szCs w:val="16"/>
+                <w:lang w:eastAsia="ko-KR"/>
+              </w:rPr>
+              <w:t>Hwasa</w:t>
+            </w:r>
+            <w:proofErr w:type="spellEnd"/>
+            <w:r>
+              <w:rPr>
+                <w:sz w:val="16"/>
+                <w:szCs w:val="16"/>
+                <w:lang w:eastAsia="ko-KR"/>
+              </w:rPr>
+              <w:t xml:space="preserve">, </w:t>
+            </w:r>
+            <w:proofErr w:type="spellStart"/>
+            <w:r>
+              <w:rPr>
+                <w:sz w:val="16"/>
+                <w:szCs w:val="16"/>
+                <w:lang w:eastAsia="ko-KR"/>
+              </w:rPr>
+              <w:t>Wheein</w:t>
+            </w:r>
+            <w:proofErr w:type="spellEnd"/>
+            <w:r>
+              <w:rPr>
+                <w:sz w:val="16"/>
+                <w:szCs w:val="16"/>
+                <w:lang w:eastAsia="ko-KR"/>
+              </w:rPr>
+              <w:t xml:space="preserve">, </w:t>
+            </w:r>
+            <w:proofErr w:type="spellStart"/>
+            <w:r>
+              <w:rPr>
+                <w:sz w:val="16"/>
+                <w:szCs w:val="16"/>
+                <w:lang w:eastAsia="ko-KR"/>
+              </w:rPr>
+              <w:t>Moonbyul</w:t>
+            </w:r>
+            <w:proofErr w:type="spellEnd"/>
+            <w:r>
+              <w:rPr>
+                <w:sz w:val="16"/>
+                <w:szCs w:val="16"/>
+                <w:lang w:eastAsia="ko-KR"/>
+              </w:rPr>
+              <w:t xml:space="preserve">, Solar, </w:t>
+            </w:r>
+            <w:proofErr w:type="spellStart"/>
+            <w:r>
+              <w:rPr>
+                <w:sz w:val="16"/>
+                <w:szCs w:val="16"/>
+                <w:lang w:eastAsia="ko-KR"/>
+              </w:rPr>
+              <w:t>BoA</w:t>
+            </w:r>
+            <w:proofErr w:type="spellEnd"/>
+            <w:r>
+              <w:rPr>
+                <w:sz w:val="16"/>
+                <w:szCs w:val="16"/>
+                <w:lang w:eastAsia="ko-KR"/>
+              </w:rPr>
+              <w:t xml:space="preserve">, Rain, AOA, Cosmic Girls (WJSN), KARD, CL, PSY, Crush, VIXX, AB6IX, Kang Daniel, </w:t>
+            </w:r>
+            <w:proofErr w:type="spellStart"/>
+            <w:r>
+              <w:rPr>
+                <w:sz w:val="16"/>
+                <w:szCs w:val="16"/>
+                <w:lang w:eastAsia="ko-KR"/>
+              </w:rPr>
+              <w:t>Momoland</w:t>
+            </w:r>
+            <w:proofErr w:type="spellEnd"/>
+            <w:r>
+              <w:rPr>
+                <w:sz w:val="16"/>
+                <w:szCs w:val="16"/>
+                <w:lang w:eastAsia="ko-KR"/>
+              </w:rPr>
+              <w:t xml:space="preserve">, </w:t>
+            </w:r>
+            <w:proofErr w:type="spellStart"/>
+            <w:r>
+              <w:rPr>
+                <w:sz w:val="16"/>
+                <w:szCs w:val="16"/>
+                <w:lang w:eastAsia="ko-KR"/>
+              </w:rPr>
+              <w:t>N.Flying</w:t>
+            </w:r>
+            <w:proofErr w:type="spellEnd"/>
+            <w:r>
+              <w:rPr>
+                <w:sz w:val="16"/>
+                <w:szCs w:val="16"/>
+                <w:lang w:eastAsia="ko-KR"/>
+              </w:rPr>
+              <w:t xml:space="preserve">, The </w:t>
+            </w:r>
+            <w:proofErr w:type="spellStart"/>
+            <w:r>
+              <w:rPr>
+                <w:sz w:val="16"/>
+                <w:szCs w:val="16"/>
+                <w:lang w:eastAsia="ko-KR"/>
+              </w:rPr>
+              <w:t>Boyz</w:t>
+            </w:r>
+            <w:proofErr w:type="spellEnd"/>
+            <w:r>
+              <w:rPr>
+                <w:sz w:val="16"/>
+                <w:szCs w:val="16"/>
+                <w:lang w:eastAsia="ko-KR"/>
+              </w:rPr>
+              <w:t>, SF9, Bolbbalgan4, Park Jihoon</w:t>
+            </w:r>
+          </w:p>
+          <w:p>
+            <w:pPr>
+              <w:pStyle w:val="SomniaSub-subheading"/>
+              <w:numPr>
+                <w:ilvl w:val="0"/>
+                <w:numId w:val="0"/>
+              </w:numPr>
+              <w:rPr>
+                <w:sz w:val="16"/>
+                <w:szCs w:val="16"/>
+                <w:lang w:eastAsia="ko-KR"/>
+              </w:rPr>
+            </w:pPr>
+            <w:r>
+              <w:rPr>
+                <w:sz w:val="16"/>
+                <w:szCs w:val="16"/>
+                <w:lang w:eastAsia="ko-KR"/>
+              </w:rPr>
+              <w:t xml:space="preserve">Hikaru Utada, Arashi, King &amp; Prince, Perfume, EXILE, Namie Amuro, Kenshi </w:t>
+            </w:r>
+            <w:proofErr w:type="spellStart"/>
+            <w:r>
+              <w:rPr>
+                <w:sz w:val="16"/>
+                <w:szCs w:val="16"/>
+                <w:lang w:eastAsia="ko-KR"/>
+              </w:rPr>
+              <w:t>Yonezu</w:t>
+            </w:r>
+            <w:proofErr w:type="spellEnd"/>
+            <w:r>
+              <w:rPr>
+                <w:sz w:val="16"/>
+                <w:szCs w:val="16"/>
+                <w:lang w:eastAsia="ko-KR"/>
+              </w:rPr>
+              <w:t xml:space="preserve">, AKB48, Kyary Pamyu </w:t>
+            </w:r>
+            <w:proofErr w:type="spellStart"/>
+            <w:r>
+              <w:rPr>
+                <w:sz w:val="16"/>
+                <w:szCs w:val="16"/>
+                <w:lang w:eastAsia="ko-KR"/>
+              </w:rPr>
+              <w:t>Pamyu</w:t>
+            </w:r>
+            <w:proofErr w:type="spellEnd"/>
+            <w:r>
+              <w:rPr>
+                <w:sz w:val="16"/>
+                <w:szCs w:val="16"/>
+                <w:lang w:eastAsia="ko-KR"/>
+              </w:rPr>
+              <w:t xml:space="preserve">, RADWIMPS, YUI, </w:t>
+            </w:r>
+            <w:proofErr w:type="spellStart"/>
+            <w:r>
+              <w:rPr>
+                <w:sz w:val="16"/>
+                <w:szCs w:val="16"/>
+                <w:lang w:eastAsia="ko-KR"/>
+              </w:rPr>
+              <w:t>B'z</w:t>
+            </w:r>
+            <w:proofErr w:type="spellEnd"/>
+            <w:r>
+              <w:rPr>
+                <w:sz w:val="16"/>
+                <w:szCs w:val="16"/>
+                <w:lang w:eastAsia="ko-KR"/>
+              </w:rPr>
+              <w:t xml:space="preserve">, </w:t>
+            </w:r>
+            <w:proofErr w:type="spellStart"/>
+            <w:r>
+              <w:rPr>
+                <w:sz w:val="16"/>
+                <w:szCs w:val="16"/>
+                <w:lang w:eastAsia="ko-KR"/>
+              </w:rPr>
+              <w:t>L'Arc</w:t>
+            </w:r>
+            <w:proofErr w:type="spellEnd"/>
+            <w:r>
+              <w:rPr>
+                <w:sz w:val="16"/>
+                <w:szCs w:val="16"/>
+                <w:lang w:eastAsia="ko-KR"/>
+              </w:rPr>
+              <w:t>-</w:t>
+            </w:r>
+            <w:proofErr w:type="spellStart"/>
+            <w:r>
+              <w:rPr>
+                <w:sz w:val="16"/>
+                <w:szCs w:val="16"/>
+                <w:lang w:eastAsia="ko-KR"/>
+              </w:rPr>
+              <w:t>en</w:t>
+            </w:r>
+            <w:proofErr w:type="spellEnd"/>
+            <w:r>
+              <w:rPr>
+                <w:sz w:val="16"/>
+                <w:szCs w:val="16"/>
+                <w:lang w:eastAsia="ko-KR"/>
+              </w:rPr>
+              <w:t xml:space="preserve">-Ciel, </w:t>
+            </w:r>
+            <w:proofErr w:type="spellStart"/>
+            <w:proofErr w:type="gramStart"/>
+            <w:r>
+              <w:rPr>
+                <w:sz w:val="16"/>
+                <w:szCs w:val="16"/>
+                <w:lang w:eastAsia="ko-KR"/>
+              </w:rPr>
+              <w:t>Mr.Children</w:t>
+            </w:r>
+            <w:proofErr w:type="spellEnd"/>
+            <w:proofErr w:type="gramEnd"/>
+            <w:r>
+              <w:rPr>
+                <w:sz w:val="16"/>
+                <w:szCs w:val="16"/>
+                <w:lang w:eastAsia="ko-KR"/>
+              </w:rPr>
+              <w:t xml:space="preserve">, Glay, ONE OK ROCK, X JAPAN, KAT-TUN, </w:t>
+            </w:r>
+            <w:proofErr w:type="spellStart"/>
+            <w:r>
+              <w:rPr>
+                <w:sz w:val="16"/>
+                <w:szCs w:val="16"/>
+                <w:lang w:eastAsia="ko-KR"/>
+              </w:rPr>
+              <w:t>KinKi</w:t>
+            </w:r>
+            <w:proofErr w:type="spellEnd"/>
+            <w:r>
+              <w:rPr>
+                <w:sz w:val="16"/>
+                <w:szCs w:val="16"/>
+                <w:lang w:eastAsia="ko-KR"/>
+              </w:rPr>
+              <w:t xml:space="preserve"> Kids, Nogizaka46, Keyakizaka46, BABYMETAL, SHINee (though they are Korean, they have been popular in Japan), Hey! </w:t>
+            </w:r>
+            <w:proofErr w:type="gramStart"/>
+            <w:r>
+              <w:rPr>
+                <w:sz w:val="16"/>
+                <w:szCs w:val="16"/>
+                <w:lang w:eastAsia="ko-KR"/>
+              </w:rPr>
+              <w:t>Say</w:t>
+            </w:r>
+            <w:proofErr w:type="gramEnd"/>
+            <w:r>
+              <w:rPr>
+                <w:sz w:val="16"/>
+                <w:szCs w:val="16"/>
+                <w:lang w:eastAsia="ko-KR"/>
+              </w:rPr>
+              <w:t xml:space="preserve">! JUMP, NEWS, Morning </w:t>
+            </w:r>
+            <w:proofErr w:type="spellStart"/>
+            <w:r>
+              <w:rPr>
+                <w:sz w:val="16"/>
+                <w:szCs w:val="16"/>
+                <w:lang w:eastAsia="ko-KR"/>
+              </w:rPr>
+              <w:t>Musume</w:t>
+            </w:r>
+            <w:proofErr w:type="spellEnd"/>
+            <w:r>
+              <w:rPr>
+                <w:sz w:val="16"/>
+                <w:szCs w:val="16"/>
+                <w:lang w:eastAsia="ko-KR"/>
+              </w:rPr>
+              <w:t xml:space="preserve">, Sekai No Owari, Yuki Kajiura, </w:t>
+            </w:r>
+            <w:proofErr w:type="spellStart"/>
+            <w:r>
+              <w:rPr>
+                <w:sz w:val="16"/>
+                <w:szCs w:val="16"/>
+                <w:lang w:eastAsia="ko-KR"/>
+              </w:rPr>
+              <w:t>Miyavi</w:t>
+            </w:r>
+            <w:proofErr w:type="spellEnd"/>
+            <w:r>
+              <w:rPr>
+                <w:sz w:val="16"/>
+                <w:szCs w:val="16"/>
+                <w:lang w:eastAsia="ko-KR"/>
+              </w:rPr>
+              <w:t xml:space="preserve">, SCANDAL, Yoshiki, Rinne Yoshida, Gen Hoshino, DA PUMP, </w:t>
+            </w:r>
+            <w:proofErr w:type="spellStart"/>
+            <w:r>
+              <w:rPr>
+                <w:sz w:val="16"/>
+                <w:szCs w:val="16"/>
+                <w:lang w:eastAsia="ko-KR"/>
+              </w:rPr>
+              <w:t>Aimyon</w:t>
+            </w:r>
+            <w:proofErr w:type="spellEnd"/>
+            <w:r>
+              <w:rPr>
+                <w:sz w:val="16"/>
+                <w:szCs w:val="16"/>
+                <w:lang w:eastAsia="ko-KR"/>
+              </w:rPr>
+              <w:t xml:space="preserve">, </w:t>
+            </w:r>
+            <w:proofErr w:type="spellStart"/>
+            <w:r>
+              <w:rPr>
+                <w:sz w:val="16"/>
+                <w:szCs w:val="16"/>
+                <w:lang w:eastAsia="ko-KR"/>
+              </w:rPr>
+              <w:t>Foorin</w:t>
+            </w:r>
+            <w:proofErr w:type="spellEnd"/>
+            <w:r>
+              <w:rPr>
+                <w:sz w:val="16"/>
+                <w:szCs w:val="16"/>
+                <w:lang w:eastAsia="ko-KR"/>
+              </w:rPr>
+              <w:t xml:space="preserve">, </w:t>
+            </w:r>
+            <w:proofErr w:type="spellStart"/>
+            <w:r>
+              <w:rPr>
+                <w:sz w:val="16"/>
+                <w:szCs w:val="16"/>
+                <w:lang w:eastAsia="ko-KR"/>
+              </w:rPr>
+              <w:t>LiSA</w:t>
+            </w:r>
+            <w:proofErr w:type="spellEnd"/>
+            <w:r>
+              <w:rPr>
+                <w:sz w:val="16"/>
+                <w:szCs w:val="16"/>
+                <w:lang w:eastAsia="ko-KR"/>
+              </w:rPr>
+              <w:t xml:space="preserve">, </w:t>
+            </w:r>
+            <w:proofErr w:type="spellStart"/>
+            <w:r>
+              <w:rPr>
+                <w:sz w:val="16"/>
+                <w:szCs w:val="16"/>
+                <w:lang w:eastAsia="ko-KR"/>
+              </w:rPr>
+              <w:t>Mafumafu</w:t>
+            </w:r>
+            <w:proofErr w:type="spellEnd"/>
+            <w:r>
+              <w:rPr>
+                <w:sz w:val="16"/>
+                <w:szCs w:val="16"/>
+                <w:lang w:eastAsia="ko-KR"/>
+              </w:rPr>
+              <w:t xml:space="preserve">, Kana Nishino, </w:t>
+            </w:r>
+            <w:proofErr w:type="spellStart"/>
+            <w:r>
+              <w:rPr>
+                <w:sz w:val="16"/>
+                <w:szCs w:val="16"/>
+                <w:lang w:eastAsia="ko-KR"/>
+              </w:rPr>
+              <w:t>Sakanaction</w:t>
+            </w:r>
+            <w:proofErr w:type="spellEnd"/>
+            <w:r>
+              <w:rPr>
+                <w:sz w:val="16"/>
+                <w:szCs w:val="16"/>
+                <w:lang w:eastAsia="ko-KR"/>
+              </w:rPr>
+              <w:t xml:space="preserve">, </w:t>
+            </w:r>
+            <w:proofErr w:type="spellStart"/>
+            <w:r>
+              <w:rPr>
+                <w:sz w:val="16"/>
+                <w:szCs w:val="16"/>
+                <w:lang w:eastAsia="ko-KR"/>
+              </w:rPr>
+              <w:t>Kanjani</w:t>
+            </w:r>
+            <w:proofErr w:type="spellEnd"/>
+            <w:r>
+              <w:rPr>
+                <w:sz w:val="16"/>
+                <w:szCs w:val="16"/>
+                <w:lang w:eastAsia="ko-KR"/>
+              </w:rPr>
+              <w:t xml:space="preserve"> Eight, Perfume, Superfly, AAA, EXILE TRIBE, </w:t>
+            </w:r>
+            <w:proofErr w:type="spellStart"/>
+            <w:r>
+              <w:rPr>
+                <w:sz w:val="16"/>
+                <w:szCs w:val="16"/>
+                <w:lang w:eastAsia="ko-KR"/>
+              </w:rPr>
+              <w:t>Suchmos</w:t>
+            </w:r>
+            <w:proofErr w:type="spellEnd"/>
+            <w:r>
+              <w:rPr>
+                <w:sz w:val="16"/>
+                <w:szCs w:val="16"/>
+                <w:lang w:eastAsia="ko-KR"/>
+              </w:rPr>
+              <w:t xml:space="preserve">, </w:t>
+            </w:r>
+            <w:proofErr w:type="spellStart"/>
+            <w:r>
+              <w:rPr>
+                <w:sz w:val="16"/>
+                <w:szCs w:val="16"/>
+                <w:lang w:eastAsia="ko-KR"/>
+              </w:rPr>
+              <w:t>Sandaime</w:t>
+            </w:r>
+            <w:proofErr w:type="spellEnd"/>
+            <w:r>
+              <w:rPr>
+                <w:sz w:val="16"/>
+                <w:szCs w:val="16"/>
+                <w:lang w:eastAsia="ko-KR"/>
+              </w:rPr>
+              <w:t xml:space="preserve"> J Soul Brothers, Koda Kumi, Ayumi Hamasaki, MISIA, </w:t>
+            </w:r>
+            <w:proofErr w:type="spellStart"/>
+            <w:r>
+              <w:rPr>
+                <w:sz w:val="16"/>
+                <w:szCs w:val="16"/>
+                <w:lang w:eastAsia="ko-KR"/>
+              </w:rPr>
+              <w:t>Atarashii</w:t>
+            </w:r>
+            <w:proofErr w:type="spellEnd"/>
+            <w:r>
+              <w:rPr>
+                <w:sz w:val="16"/>
+                <w:szCs w:val="16"/>
+                <w:lang w:eastAsia="ko-KR"/>
+              </w:rPr>
+              <w:t xml:space="preserve"> </w:t>
+            </w:r>
+            <w:proofErr w:type="spellStart"/>
+            <w:proofErr w:type="gramStart"/>
+            <w:r>
+              <w:rPr>
+                <w:sz w:val="16"/>
+                <w:szCs w:val="16"/>
+                <w:lang w:eastAsia="ko-KR"/>
+              </w:rPr>
+              <w:t>Gakko</w:t>
+            </w:r>
+            <w:proofErr w:type="spellEnd"/>
+            <w:r>
+              <w:rPr>
+                <w:sz w:val="16"/>
+                <w:szCs w:val="16"/>
+                <w:lang w:eastAsia="ko-KR"/>
+              </w:rPr>
+              <w:t>!,</w:t>
+            </w:r>
+            <w:proofErr w:type="gramEnd"/>
+            <w:r>
+              <w:rPr>
+                <w:sz w:val="16"/>
+                <w:szCs w:val="16"/>
+                <w:lang w:eastAsia="ko-KR"/>
+              </w:rPr>
+              <w:t xml:space="preserve"> Mai </w:t>
+            </w:r>
+            <w:proofErr w:type="spellStart"/>
+            <w:r>
+              <w:rPr>
+                <w:sz w:val="16"/>
+                <w:szCs w:val="16"/>
+                <w:lang w:eastAsia="ko-KR"/>
+              </w:rPr>
+              <w:t>Kuraki</w:t>
+            </w:r>
+            <w:proofErr w:type="spellEnd"/>
+            <w:r>
+              <w:rPr>
+                <w:sz w:val="16"/>
+                <w:szCs w:val="16"/>
+                <w:lang w:eastAsia="ko-KR"/>
+              </w:rPr>
+              <w:t>, back number</w:t>
+            </w:r>
+          </w:p>
+          <w:p>
+            <w:pPr>
+              <w:pStyle w:val="SomniaSub-subheading"/>
+              <w:numPr>
+                <w:ilvl w:val="0"/>
+                <w:numId w:val="0"/>
+              </w:numPr>
+              <w:rPr>
+                <w:sz w:val="16"/>
+                <w:szCs w:val="16"/>
+                <w:lang w:eastAsia="ko-KR"/>
+              </w:rPr>
+            </w:pPr>
+            <w:r>
+              <w:rPr>
+                <w:sz w:val="16"/>
+                <w:szCs w:val="16"/>
+                <w:lang w:eastAsia="ko-KR"/>
+              </w:rPr>
+              <w:t xml:space="preserve">Afrojack, Alesso, Alison Wonderland, Amelie Lens, Aphex Twin, Armin van Buuren, ATB, Avicii, Axwell, Bassnectar, Bicep, The Black Madonna, The Bloody Beetroots, Bonobo, Boris Brejcha, Boys Noize, Calvin Harris, Carl Cox, The Chainsmokers, The Chemical Brothers, Chris Liebing, Claude </w:t>
+            </w:r>
+            <w:proofErr w:type="spellStart"/>
+            <w:r>
+              <w:rPr>
+                <w:sz w:val="16"/>
+                <w:szCs w:val="16"/>
+                <w:lang w:eastAsia="ko-KR"/>
+              </w:rPr>
+              <w:t>VonStroke</w:t>
+            </w:r>
+            <w:proofErr w:type="spellEnd"/>
+            <w:r>
+              <w:rPr>
+                <w:sz w:val="16"/>
+                <w:szCs w:val="16"/>
+                <w:lang w:eastAsia="ko-KR"/>
+              </w:rPr>
+              <w:t xml:space="preserve">, The Crystal Method, Daft Punk, Danny Tenaglia, David Guetta, Deadmau5, Deep Dish, Derrick May, Diplo, Disclosure, DJ </w:t>
+            </w:r>
+            <w:proofErr w:type="spellStart"/>
+            <w:r>
+              <w:rPr>
+                <w:sz w:val="16"/>
+                <w:szCs w:val="16"/>
+                <w:lang w:eastAsia="ko-KR"/>
+              </w:rPr>
+              <w:t>Koze</w:t>
+            </w:r>
+            <w:proofErr w:type="spellEnd"/>
+            <w:r>
+              <w:rPr>
+                <w:sz w:val="16"/>
+                <w:szCs w:val="16"/>
+                <w:lang w:eastAsia="ko-KR"/>
+              </w:rPr>
+              <w:t xml:space="preserve">, DJ Snake, Don Diablo, Duke Dumont, Eric </w:t>
+            </w:r>
+            <w:proofErr w:type="spellStart"/>
+            <w:r>
+              <w:rPr>
+                <w:sz w:val="16"/>
+                <w:szCs w:val="16"/>
+                <w:lang w:eastAsia="ko-KR"/>
+              </w:rPr>
+              <w:t>Prydz</w:t>
+            </w:r>
+            <w:proofErr w:type="spellEnd"/>
+            <w:r>
+              <w:rPr>
+                <w:sz w:val="16"/>
+                <w:szCs w:val="16"/>
+                <w:lang w:eastAsia="ko-KR"/>
+              </w:rPr>
+              <w:t xml:space="preserve">, </w:t>
+            </w:r>
+            <w:proofErr w:type="spellStart"/>
+            <w:r>
+              <w:rPr>
+                <w:sz w:val="16"/>
+                <w:szCs w:val="16"/>
+                <w:lang w:eastAsia="ko-KR"/>
+              </w:rPr>
+              <w:t>Fatboy</w:t>
+            </w:r>
+            <w:proofErr w:type="spellEnd"/>
+            <w:r>
+              <w:rPr>
+                <w:sz w:val="16"/>
+                <w:szCs w:val="16"/>
+                <w:lang w:eastAsia="ko-KR"/>
+              </w:rPr>
+              <w:t xml:space="preserve"> Slim, Ferry Corsten, Flume, Flying Lotus, Four Tet, Frankie Knuckles, Gareth Emery, </w:t>
+            </w:r>
+            <w:proofErr w:type="spellStart"/>
+            <w:r>
+              <w:rPr>
+                <w:sz w:val="16"/>
+                <w:szCs w:val="16"/>
+                <w:lang w:eastAsia="ko-KR"/>
+              </w:rPr>
+              <w:t>Gesaffelstein</w:t>
+            </w:r>
+            <w:proofErr w:type="spellEnd"/>
+            <w:r>
+              <w:rPr>
+                <w:sz w:val="16"/>
+                <w:szCs w:val="16"/>
+                <w:lang w:eastAsia="ko-KR"/>
+              </w:rPr>
+              <w:t xml:space="preserve">, Giorgio Moroder, Goldie, Gorgon City, Green Velvet, Groove Armada, Hardwell, Hot Since 82, Infected Mushroom, Jamie Jones, Jamie xx, Jean-Michel Jarre, Jeff Mills, John </w:t>
+            </w:r>
+            <w:proofErr w:type="spellStart"/>
+            <w:r>
+              <w:rPr>
+                <w:sz w:val="16"/>
+                <w:szCs w:val="16"/>
+                <w:lang w:eastAsia="ko-KR"/>
+              </w:rPr>
+              <w:t>Digweed</w:t>
+            </w:r>
+            <w:proofErr w:type="spellEnd"/>
+            <w:r>
+              <w:rPr>
+                <w:sz w:val="16"/>
+                <w:szCs w:val="16"/>
+                <w:lang w:eastAsia="ko-KR"/>
+              </w:rPr>
+              <w:t xml:space="preserve">, Jon Hopkins, Justice, </w:t>
+            </w:r>
+            <w:proofErr w:type="spellStart"/>
+            <w:r>
+              <w:rPr>
+                <w:sz w:val="16"/>
+                <w:szCs w:val="16"/>
+                <w:lang w:eastAsia="ko-KR"/>
+              </w:rPr>
+              <w:t>Kaskade</w:t>
+            </w:r>
+            <w:proofErr w:type="spellEnd"/>
+            <w:r>
+              <w:rPr>
+                <w:sz w:val="16"/>
+                <w:szCs w:val="16"/>
+                <w:lang w:eastAsia="ko-KR"/>
+              </w:rPr>
+              <w:t xml:space="preserve">, </w:t>
+            </w:r>
+            <w:proofErr w:type="spellStart"/>
+            <w:r>
+              <w:rPr>
+                <w:sz w:val="16"/>
+                <w:szCs w:val="16"/>
+                <w:lang w:eastAsia="ko-KR"/>
+              </w:rPr>
+              <w:t>Kaytranada</w:t>
+            </w:r>
+            <w:proofErr w:type="spellEnd"/>
+            <w:r>
+              <w:rPr>
+                <w:sz w:val="16"/>
+                <w:szCs w:val="16"/>
+                <w:lang w:eastAsia="ko-KR"/>
+              </w:rPr>
+              <w:t xml:space="preserve">, Kevin Saunderson, </w:t>
+            </w:r>
+            <w:proofErr w:type="spellStart"/>
+            <w:r>
+              <w:rPr>
+                <w:sz w:val="16"/>
+                <w:szCs w:val="16"/>
+                <w:lang w:eastAsia="ko-KR"/>
+              </w:rPr>
+              <w:t>Krewella</w:t>
+            </w:r>
+            <w:proofErr w:type="spellEnd"/>
+            <w:r>
+              <w:rPr>
+                <w:sz w:val="16"/>
+                <w:szCs w:val="16"/>
+                <w:lang w:eastAsia="ko-KR"/>
+              </w:rPr>
+              <w:t xml:space="preserve">, </w:t>
+            </w:r>
+            <w:proofErr w:type="spellStart"/>
+            <w:r>
+              <w:rPr>
+                <w:sz w:val="16"/>
+                <w:szCs w:val="16"/>
+                <w:lang w:eastAsia="ko-KR"/>
+              </w:rPr>
+              <w:t>Kygo</w:t>
+            </w:r>
+            <w:proofErr w:type="spellEnd"/>
+            <w:r>
+              <w:rPr>
+                <w:sz w:val="16"/>
+                <w:szCs w:val="16"/>
+                <w:lang w:eastAsia="ko-KR"/>
+              </w:rPr>
+              <w:t xml:space="preserve">, Laidback Luke, Lane 8, Laurent Garnier, Lee Burridge, Loco Dice, Maceo Plex, Madeon, Major Lazer, Mala, Marco Carola, Markus Schulz, </w:t>
+            </w:r>
+            <w:proofErr w:type="spellStart"/>
+            <w:r>
+              <w:rPr>
+                <w:sz w:val="16"/>
+                <w:szCs w:val="16"/>
+                <w:lang w:eastAsia="ko-KR"/>
+              </w:rPr>
+              <w:t>Marshmello</w:t>
+            </w:r>
+            <w:proofErr w:type="spellEnd"/>
+            <w:r>
+              <w:rPr>
+                <w:sz w:val="16"/>
+                <w:szCs w:val="16"/>
+                <w:lang w:eastAsia="ko-KR"/>
+              </w:rPr>
+              <w:t xml:space="preserve">, Martin Garrix, Massive Attack, Mat Zo, Maya Jane Coles, Moby, </w:t>
+            </w:r>
+            <w:proofErr w:type="spellStart"/>
+            <w:r>
+              <w:rPr>
+                <w:sz w:val="16"/>
+                <w:szCs w:val="16"/>
+                <w:lang w:eastAsia="ko-KR"/>
+              </w:rPr>
+              <w:t>Modeselektor</w:t>
+            </w:r>
+            <w:proofErr w:type="spellEnd"/>
+            <w:r>
+              <w:rPr>
+                <w:sz w:val="16"/>
+                <w:szCs w:val="16"/>
+                <w:lang w:eastAsia="ko-KR"/>
+              </w:rPr>
+              <w:t xml:space="preserve">, Mura Masa, NERO, Netsky, Nicky Romero, Nicole Moudaber, Nina </w:t>
+            </w:r>
+            <w:proofErr w:type="spellStart"/>
+            <w:r>
+              <w:rPr>
+                <w:sz w:val="16"/>
+                <w:szCs w:val="16"/>
+                <w:lang w:eastAsia="ko-KR"/>
+              </w:rPr>
+              <w:t>Kraviz</w:t>
+            </w:r>
+            <w:proofErr w:type="spellEnd"/>
+            <w:r>
+              <w:rPr>
+                <w:sz w:val="16"/>
+                <w:szCs w:val="16"/>
+                <w:lang w:eastAsia="ko-KR"/>
+              </w:rPr>
+              <w:t xml:space="preserve">, Noisia, ODESZA, Oliver Heldens, Orbital, Pan-Pot, Paul Kalkbrenner, Paul Oakenfold, Paul van Dyk, Peggy Gou, Pendulum, Pete Tong, Porter Robinson, Pretty Lights, Prodigy, REZZ, Richie Hawtin, </w:t>
+            </w:r>
+            <w:proofErr w:type="spellStart"/>
+            <w:r>
+              <w:rPr>
+                <w:sz w:val="16"/>
+                <w:szCs w:val="16"/>
+                <w:lang w:eastAsia="ko-KR"/>
+              </w:rPr>
+              <w:t>Röyksopp</w:t>
+            </w:r>
+            <w:proofErr w:type="spellEnd"/>
+            <w:r>
+              <w:rPr>
+                <w:sz w:val="16"/>
+                <w:szCs w:val="16"/>
+                <w:lang w:eastAsia="ko-KR"/>
+              </w:rPr>
+              <w:t xml:space="preserve">, Rudimental, RÜFÜS DU SOL, Sasha, </w:t>
+            </w:r>
+            <w:proofErr w:type="spellStart"/>
+            <w:r>
+              <w:rPr>
+                <w:sz w:val="16"/>
+                <w:szCs w:val="16"/>
+                <w:lang w:eastAsia="ko-KR"/>
+              </w:rPr>
+              <w:t>SebastiAn</w:t>
+            </w:r>
+            <w:proofErr w:type="spellEnd"/>
+            <w:r>
+              <w:rPr>
+                <w:sz w:val="16"/>
+                <w:szCs w:val="16"/>
+                <w:lang w:eastAsia="ko-KR"/>
+              </w:rPr>
+              <w:t xml:space="preserve">, Seth Troxler, </w:t>
+            </w:r>
+            <w:proofErr w:type="spellStart"/>
+            <w:r>
+              <w:rPr>
+                <w:sz w:val="16"/>
+                <w:szCs w:val="16"/>
+                <w:lang w:eastAsia="ko-KR"/>
+              </w:rPr>
+              <w:t>Shpongle</w:t>
+            </w:r>
+            <w:proofErr w:type="spellEnd"/>
+            <w:r>
+              <w:rPr>
+                <w:sz w:val="16"/>
+                <w:szCs w:val="16"/>
+                <w:lang w:eastAsia="ko-KR"/>
+              </w:rPr>
+              <w:t xml:space="preserve">, Sigala, </w:t>
+            </w:r>
+            <w:proofErr w:type="spellStart"/>
+            <w:r>
+              <w:rPr>
+                <w:sz w:val="16"/>
+                <w:szCs w:val="16"/>
+                <w:lang w:eastAsia="ko-KR"/>
+              </w:rPr>
+              <w:t>Skream</w:t>
+            </w:r>
+            <w:proofErr w:type="spellEnd"/>
+            <w:r>
+              <w:rPr>
+                <w:sz w:val="16"/>
+                <w:szCs w:val="16"/>
+                <w:lang w:eastAsia="ko-KR"/>
+              </w:rPr>
+              <w:t xml:space="preserve">, Skrillex, Slander, Sven </w:t>
+            </w:r>
+            <w:proofErr w:type="spellStart"/>
+            <w:r>
+              <w:rPr>
+                <w:sz w:val="16"/>
+                <w:szCs w:val="16"/>
+                <w:lang w:eastAsia="ko-KR"/>
+              </w:rPr>
+              <w:t>Väth</w:t>
+            </w:r>
+            <w:proofErr w:type="spellEnd"/>
+            <w:r>
+              <w:rPr>
+                <w:sz w:val="16"/>
+                <w:szCs w:val="16"/>
+                <w:lang w:eastAsia="ko-KR"/>
+              </w:rPr>
+              <w:t xml:space="preserve">, Tale of Us, </w:t>
+            </w:r>
+            <w:proofErr w:type="spellStart"/>
+            <w:r>
+              <w:rPr>
+                <w:sz w:val="16"/>
+                <w:szCs w:val="16"/>
+                <w:lang w:eastAsia="ko-KR"/>
+              </w:rPr>
+              <w:t>Tchami</w:t>
+            </w:r>
+            <w:proofErr w:type="spellEnd"/>
+            <w:r>
+              <w:rPr>
+                <w:sz w:val="16"/>
+                <w:szCs w:val="16"/>
+                <w:lang w:eastAsia="ko-KR"/>
+              </w:rPr>
+              <w:t xml:space="preserve">, </w:t>
+            </w:r>
+            <w:proofErr w:type="spellStart"/>
+            <w:r>
+              <w:rPr>
+                <w:sz w:val="16"/>
+                <w:szCs w:val="16"/>
+                <w:lang w:eastAsia="ko-KR"/>
+              </w:rPr>
+              <w:t>Tiësto</w:t>
+            </w:r>
+            <w:proofErr w:type="spellEnd"/>
+            <w:r>
+              <w:rPr>
+                <w:sz w:val="16"/>
+                <w:szCs w:val="16"/>
+                <w:lang w:eastAsia="ko-KR"/>
+              </w:rPr>
+              <w:t xml:space="preserve">, TOKiMONSTA, Underworld, Vini Vici, Virtual Self, </w:t>
+            </w:r>
+            <w:proofErr w:type="spellStart"/>
+            <w:r>
+              <w:rPr>
+                <w:sz w:val="16"/>
+                <w:szCs w:val="16"/>
+                <w:lang w:eastAsia="ko-KR"/>
+              </w:rPr>
+              <w:t>Vitalic</w:t>
+            </w:r>
+            <w:proofErr w:type="spellEnd"/>
+            <w:r>
+              <w:rPr>
+                <w:sz w:val="16"/>
+                <w:szCs w:val="16"/>
+                <w:lang w:eastAsia="ko-KR"/>
+              </w:rPr>
+              <w:t xml:space="preserve">, Zedd, Zhu, Above &amp; Beyond, Adam Beyer, Adventure Club, Alan Walker, Alok, Aly &amp; Fila, ANNA, Ben Klock, Benny Benassi, </w:t>
+            </w:r>
+            <w:proofErr w:type="spellStart"/>
+            <w:r>
+              <w:rPr>
+                <w:sz w:val="16"/>
+                <w:szCs w:val="16"/>
+                <w:lang w:eastAsia="ko-KR"/>
+              </w:rPr>
+              <w:t>Blasterjaxx</w:t>
+            </w:r>
+            <w:proofErr w:type="spellEnd"/>
+            <w:r>
+              <w:rPr>
+                <w:sz w:val="16"/>
+                <w:szCs w:val="16"/>
+                <w:lang w:eastAsia="ko-KR"/>
+              </w:rPr>
+              <w:t xml:space="preserve">, Breathe Carolina, </w:t>
+            </w:r>
+            <w:proofErr w:type="spellStart"/>
+            <w:r>
+              <w:rPr>
+                <w:sz w:val="16"/>
+                <w:szCs w:val="16"/>
+                <w:lang w:eastAsia="ko-KR"/>
+              </w:rPr>
+              <w:t>CamelPhat</w:t>
+            </w:r>
+            <w:proofErr w:type="spellEnd"/>
+            <w:r>
+              <w:rPr>
+                <w:sz w:val="16"/>
+                <w:szCs w:val="16"/>
+                <w:lang w:eastAsia="ko-KR"/>
+              </w:rPr>
+              <w:t xml:space="preserve">, Cashmere Cat, Charlotte de Witte, Chase &amp; Status, </w:t>
+            </w:r>
+            <w:proofErr w:type="spellStart"/>
+            <w:r>
+              <w:rPr>
+                <w:sz w:val="16"/>
+                <w:szCs w:val="16"/>
+                <w:lang w:eastAsia="ko-KR"/>
+              </w:rPr>
+              <w:t>Claptone</w:t>
+            </w:r>
+            <w:proofErr w:type="spellEnd"/>
+            <w:r>
+              <w:rPr>
+                <w:sz w:val="16"/>
+                <w:szCs w:val="16"/>
+                <w:lang w:eastAsia="ko-KR"/>
+              </w:rPr>
+              <w:t xml:space="preserve">, Cosmic Gate, Dada Life, Danny Byrd, Dax J, </w:t>
+            </w:r>
+            <w:proofErr w:type="spellStart"/>
+            <w:r>
+              <w:rPr>
+                <w:sz w:val="16"/>
+                <w:szCs w:val="16"/>
+                <w:lang w:eastAsia="ko-KR"/>
+              </w:rPr>
+              <w:t>Deorro</w:t>
+            </w:r>
+            <w:proofErr w:type="spellEnd"/>
+            <w:r>
+              <w:rPr>
+                <w:sz w:val="16"/>
+                <w:szCs w:val="16"/>
+                <w:lang w:eastAsia="ko-KR"/>
+              </w:rPr>
+              <w:t xml:space="preserve">, Dixon, DJ Hell, DJ </w:t>
+            </w:r>
+            <w:proofErr w:type="spellStart"/>
+            <w:r>
+              <w:rPr>
+                <w:sz w:val="16"/>
+                <w:szCs w:val="16"/>
+                <w:lang w:eastAsia="ko-KR"/>
+              </w:rPr>
+              <w:t>Shiftee</w:t>
+            </w:r>
+            <w:proofErr w:type="spellEnd"/>
+            <w:r>
+              <w:rPr>
+                <w:sz w:val="16"/>
+                <w:szCs w:val="16"/>
+                <w:lang w:eastAsia="ko-KR"/>
+              </w:rPr>
+              <w:t xml:space="preserve">, DJ Zinc, </w:t>
+            </w:r>
+            <w:proofErr w:type="spellStart"/>
+            <w:r>
+              <w:rPr>
+                <w:sz w:val="16"/>
+                <w:szCs w:val="16"/>
+                <w:lang w:eastAsia="ko-KR"/>
+              </w:rPr>
+              <w:t>Dombresky</w:t>
+            </w:r>
+            <w:proofErr w:type="spellEnd"/>
+            <w:r>
+              <w:rPr>
+                <w:sz w:val="16"/>
+                <w:szCs w:val="16"/>
+                <w:lang w:eastAsia="ko-KR"/>
+              </w:rPr>
+              <w:t xml:space="preserve">, </w:t>
+            </w:r>
+            <w:proofErr w:type="spellStart"/>
+            <w:r>
+              <w:rPr>
+                <w:sz w:val="16"/>
+                <w:szCs w:val="16"/>
+                <w:lang w:eastAsia="ko-KR"/>
+              </w:rPr>
+              <w:t>Drumcode</w:t>
+            </w:r>
+            <w:proofErr w:type="spellEnd"/>
+            <w:r>
+              <w:rPr>
+                <w:sz w:val="16"/>
+                <w:szCs w:val="16"/>
+                <w:lang w:eastAsia="ko-KR"/>
+              </w:rPr>
+              <w:t xml:space="preserve">, EDX, Eats Everything, </w:t>
+            </w:r>
+            <w:proofErr w:type="spellStart"/>
+            <w:r>
+              <w:rPr>
+                <w:sz w:val="16"/>
+                <w:szCs w:val="16"/>
+                <w:lang w:eastAsia="ko-KR"/>
+              </w:rPr>
+              <w:t>Ekali</w:t>
+            </w:r>
+            <w:proofErr w:type="spellEnd"/>
+            <w:r>
+              <w:rPr>
+                <w:sz w:val="16"/>
+                <w:szCs w:val="16"/>
+                <w:lang w:eastAsia="ko-KR"/>
+              </w:rPr>
+              <w:t xml:space="preserve">, Erol Alkan, Excision, </w:t>
+            </w:r>
+            <w:r>
+              <w:rPr>
+                <w:sz w:val="16"/>
+                <w:szCs w:val="16"/>
+                <w:lang w:eastAsia="ko-KR"/>
+              </w:rPr>
+              <w:lastRenderedPageBreak/>
+              <w:t xml:space="preserve">Feed Me, FISHER, Galantis, </w:t>
+            </w:r>
+            <w:proofErr w:type="spellStart"/>
+            <w:r>
+              <w:rPr>
+                <w:sz w:val="16"/>
+                <w:szCs w:val="16"/>
+                <w:lang w:eastAsia="ko-KR"/>
+              </w:rPr>
+              <w:t>Illenium</w:t>
+            </w:r>
+            <w:proofErr w:type="spellEnd"/>
+            <w:r>
+              <w:rPr>
+                <w:sz w:val="16"/>
+                <w:szCs w:val="16"/>
+                <w:lang w:eastAsia="ko-KR"/>
+              </w:rPr>
+              <w:t xml:space="preserve">, I_O, </w:t>
+            </w:r>
+            <w:proofErr w:type="spellStart"/>
+            <w:r>
+              <w:rPr>
+                <w:sz w:val="16"/>
+                <w:szCs w:val="16"/>
+                <w:lang w:eastAsia="ko-KR"/>
+              </w:rPr>
+              <w:t>Jauz</w:t>
+            </w:r>
+            <w:proofErr w:type="spellEnd"/>
+            <w:r>
+              <w:rPr>
+                <w:sz w:val="16"/>
+                <w:szCs w:val="16"/>
+                <w:lang w:eastAsia="ko-KR"/>
+              </w:rPr>
+              <w:t xml:space="preserve">, </w:t>
+            </w:r>
+            <w:proofErr w:type="spellStart"/>
+            <w:r>
+              <w:rPr>
+                <w:sz w:val="16"/>
+                <w:szCs w:val="16"/>
+                <w:lang w:eastAsia="ko-KR"/>
+              </w:rPr>
+              <w:t>Joyryde</w:t>
+            </w:r>
+            <w:proofErr w:type="spellEnd"/>
+            <w:r>
+              <w:rPr>
+                <w:sz w:val="16"/>
+                <w:szCs w:val="16"/>
+                <w:lang w:eastAsia="ko-KR"/>
+              </w:rPr>
+              <w:t xml:space="preserve">, </w:t>
+            </w:r>
+            <w:proofErr w:type="spellStart"/>
+            <w:r>
+              <w:rPr>
+                <w:sz w:val="16"/>
+                <w:szCs w:val="16"/>
+                <w:lang w:eastAsia="ko-KR"/>
+              </w:rPr>
+              <w:t>Kruder</w:t>
+            </w:r>
+            <w:proofErr w:type="spellEnd"/>
+            <w:r>
+              <w:rPr>
+                <w:sz w:val="16"/>
+                <w:szCs w:val="16"/>
+                <w:lang w:eastAsia="ko-KR"/>
+              </w:rPr>
+              <w:t xml:space="preserve"> &amp; Dorfmeister, KSHMR, Liquid Stranger, Luciano, </w:t>
+            </w:r>
+            <w:proofErr w:type="spellStart"/>
+            <w:r>
+              <w:rPr>
+                <w:sz w:val="16"/>
+                <w:szCs w:val="16"/>
+                <w:lang w:eastAsia="ko-KR"/>
+              </w:rPr>
+              <w:t>Matoma</w:t>
+            </w:r>
+            <w:proofErr w:type="spellEnd"/>
+            <w:r>
+              <w:rPr>
+                <w:sz w:val="16"/>
+                <w:szCs w:val="16"/>
+                <w:lang w:eastAsia="ko-KR"/>
+              </w:rPr>
+              <w:t xml:space="preserve">, Michael Bibi, Mr. </w:t>
+            </w:r>
+            <w:proofErr w:type="spellStart"/>
+            <w:r>
+              <w:rPr>
+                <w:sz w:val="16"/>
+                <w:szCs w:val="16"/>
+                <w:lang w:eastAsia="ko-KR"/>
+              </w:rPr>
+              <w:t>Oizo</w:t>
+            </w:r>
+            <w:proofErr w:type="spellEnd"/>
+            <w:r>
+              <w:rPr>
+                <w:sz w:val="16"/>
+                <w:szCs w:val="16"/>
+                <w:lang w:eastAsia="ko-KR"/>
+              </w:rPr>
+              <w:t xml:space="preserve">, NGHTMRE, Nora En Pure, Oliver, Omnia, Patrick Topping, Paul Woolford, </w:t>
+            </w:r>
+            <w:proofErr w:type="spellStart"/>
+            <w:r>
+              <w:rPr>
+                <w:sz w:val="16"/>
+                <w:szCs w:val="16"/>
+                <w:lang w:eastAsia="ko-KR"/>
+              </w:rPr>
+              <w:t>Phutureprimitive</w:t>
+            </w:r>
+            <w:proofErr w:type="spellEnd"/>
+            <w:r>
+              <w:rPr>
+                <w:sz w:val="16"/>
+                <w:szCs w:val="16"/>
+                <w:lang w:eastAsia="ko-KR"/>
+              </w:rPr>
+              <w:t xml:space="preserve">, </w:t>
+            </w:r>
+            <w:proofErr w:type="spellStart"/>
+            <w:r>
+              <w:rPr>
+                <w:sz w:val="16"/>
+                <w:szCs w:val="16"/>
+                <w:lang w:eastAsia="ko-KR"/>
+              </w:rPr>
+              <w:t>Solardo</w:t>
+            </w:r>
+            <w:proofErr w:type="spellEnd"/>
+            <w:r>
+              <w:rPr>
+                <w:sz w:val="16"/>
+                <w:szCs w:val="16"/>
+                <w:lang w:eastAsia="ko-KR"/>
+              </w:rPr>
+              <w:t xml:space="preserve">, Steve Aoki, Sub Focus, S U R V I V E, Tale Of Us, </w:t>
+            </w:r>
+            <w:proofErr w:type="spellStart"/>
+            <w:r>
+              <w:rPr>
+                <w:sz w:val="16"/>
+                <w:szCs w:val="16"/>
+                <w:lang w:eastAsia="ko-KR"/>
+              </w:rPr>
+              <w:t>Tiga</w:t>
+            </w:r>
+            <w:proofErr w:type="spellEnd"/>
+            <w:r>
+              <w:rPr>
+                <w:sz w:val="16"/>
+                <w:szCs w:val="16"/>
+                <w:lang w:eastAsia="ko-KR"/>
+              </w:rPr>
+              <w:t xml:space="preserve">, Timmy Trumpet, UMEK, Vintage Culture, Walker &amp; Royce, </w:t>
+            </w:r>
+            <w:proofErr w:type="spellStart"/>
+            <w:r>
+              <w:rPr>
+                <w:sz w:val="16"/>
+                <w:szCs w:val="16"/>
+                <w:lang w:eastAsia="ko-KR"/>
+              </w:rPr>
+              <w:t>Yotto</w:t>
+            </w:r>
+            <w:proofErr w:type="spellEnd"/>
+          </w:p>
+          <w:p>
+            <w:pPr>
+              <w:pStyle w:val="SomniaSub-subheading"/>
+              <w:numPr>
+                <w:ilvl w:val="0"/>
+                <w:numId w:val="0"/>
+              </w:numPr>
+              <w:rPr>
+                <w:sz w:val="16"/>
+                <w:szCs w:val="16"/>
+                <w:lang w:eastAsia="ko-KR"/>
+              </w:rPr>
+            </w:pPr>
+            <w:r>
+              <w:rPr>
+                <w:sz w:val="16"/>
+                <w:szCs w:val="16"/>
+                <w:lang w:eastAsia="ko-KR"/>
+              </w:rPr>
+              <w:t xml:space="preserve">Koji Kondo, Nobuo Uematsu, Yoko Shimomura, Jeremy Soule, Akira Yamaoka, Yasunori Mitsuda, Hiroki Kikuta, Grant </w:t>
+            </w:r>
+            <w:proofErr w:type="spellStart"/>
+            <w:r>
+              <w:rPr>
+                <w:sz w:val="16"/>
+                <w:szCs w:val="16"/>
+                <w:lang w:eastAsia="ko-KR"/>
+              </w:rPr>
+              <w:t>Kirkhope</w:t>
+            </w:r>
+            <w:proofErr w:type="spellEnd"/>
+            <w:r>
+              <w:rPr>
+                <w:sz w:val="16"/>
+                <w:szCs w:val="16"/>
+                <w:lang w:eastAsia="ko-KR"/>
+              </w:rPr>
+              <w:t xml:space="preserve">, Motoi Sakuraba, Masashi </w:t>
+            </w:r>
+            <w:proofErr w:type="spellStart"/>
+            <w:r>
+              <w:rPr>
+                <w:sz w:val="16"/>
+                <w:szCs w:val="16"/>
+                <w:lang w:eastAsia="ko-KR"/>
+              </w:rPr>
+              <w:t>Hamauzu</w:t>
+            </w:r>
+            <w:proofErr w:type="spellEnd"/>
+            <w:r>
+              <w:rPr>
+                <w:sz w:val="16"/>
+                <w:szCs w:val="16"/>
+                <w:lang w:eastAsia="ko-KR"/>
+              </w:rPr>
+              <w:t xml:space="preserve">, Junichi Masuda, Austin Wintory, Martin O'Donnell, Michael Salvatori, </w:t>
+            </w:r>
+            <w:proofErr w:type="spellStart"/>
+            <w:r>
+              <w:rPr>
+                <w:sz w:val="16"/>
+                <w:szCs w:val="16"/>
+                <w:lang w:eastAsia="ko-KR"/>
+              </w:rPr>
+              <w:t>Yuzo</w:t>
+            </w:r>
+            <w:proofErr w:type="spellEnd"/>
+            <w:r>
+              <w:rPr>
+                <w:sz w:val="16"/>
+                <w:szCs w:val="16"/>
+                <w:lang w:eastAsia="ko-KR"/>
+              </w:rPr>
+              <w:t xml:space="preserve"> Koshiro, David Wise, </w:t>
+            </w:r>
+            <w:proofErr w:type="spellStart"/>
+            <w:r>
+              <w:rPr>
+                <w:sz w:val="16"/>
+                <w:szCs w:val="16"/>
+                <w:lang w:eastAsia="ko-KR"/>
+              </w:rPr>
+              <w:t>Inon</w:t>
+            </w:r>
+            <w:proofErr w:type="spellEnd"/>
+            <w:r>
+              <w:rPr>
+                <w:sz w:val="16"/>
+                <w:szCs w:val="16"/>
+                <w:lang w:eastAsia="ko-KR"/>
+              </w:rPr>
+              <w:t xml:space="preserve"> Zur, Jesper Kyd, Russell Brower, Hitoshi Sakimoto, Kazumi </w:t>
+            </w:r>
+            <w:proofErr w:type="spellStart"/>
+            <w:r>
+              <w:rPr>
+                <w:sz w:val="16"/>
+                <w:szCs w:val="16"/>
+                <w:lang w:eastAsia="ko-KR"/>
+              </w:rPr>
+              <w:t>Totaka</w:t>
+            </w:r>
+            <w:proofErr w:type="spellEnd"/>
+            <w:r>
+              <w:rPr>
+                <w:sz w:val="16"/>
+                <w:szCs w:val="16"/>
+                <w:lang w:eastAsia="ko-KR"/>
+              </w:rPr>
+              <w:t xml:space="preserve">, Shoji Meguro, Keiichi Okabe, Ramin </w:t>
+            </w:r>
+            <w:proofErr w:type="spellStart"/>
+            <w:r>
+              <w:rPr>
+                <w:sz w:val="16"/>
+                <w:szCs w:val="16"/>
+                <w:lang w:eastAsia="ko-KR"/>
+              </w:rPr>
+              <w:t>Djawadi</w:t>
+            </w:r>
+            <w:proofErr w:type="spellEnd"/>
+            <w:r>
+              <w:rPr>
+                <w:sz w:val="16"/>
+                <w:szCs w:val="16"/>
+                <w:lang w:eastAsia="ko-KR"/>
+              </w:rPr>
+              <w:t xml:space="preserve">, Frank Klepacki, Gareth Coker, Darren Korb, Koichi Sugiyama, Go Ichinose, Masato Nakamura, Hideki Naganuma, Michiru Yamane, Naoshi Mizuta, Harry Gregson-Williams, Jack Wall, Sam Hulick, Yoshino Aoki, Takeshi Abo, Kenji Yamamoto, Yuka </w:t>
+            </w:r>
+            <w:proofErr w:type="spellStart"/>
+            <w:r>
+              <w:rPr>
+                <w:sz w:val="16"/>
+                <w:szCs w:val="16"/>
+                <w:lang w:eastAsia="ko-KR"/>
+              </w:rPr>
+              <w:t>Tsujiyoko</w:t>
+            </w:r>
+            <w:proofErr w:type="spellEnd"/>
+            <w:r>
+              <w:rPr>
+                <w:sz w:val="16"/>
+                <w:szCs w:val="16"/>
+                <w:lang w:eastAsia="ko-KR"/>
+              </w:rPr>
+              <w:t xml:space="preserve">, Jason Hayes, Tsukasa </w:t>
+            </w:r>
+            <w:proofErr w:type="spellStart"/>
+            <w:r>
+              <w:rPr>
+                <w:sz w:val="16"/>
+                <w:szCs w:val="16"/>
+                <w:lang w:eastAsia="ko-KR"/>
+              </w:rPr>
+              <w:t>Tawada</w:t>
+            </w:r>
+            <w:proofErr w:type="spellEnd"/>
+            <w:r>
+              <w:rPr>
+                <w:sz w:val="16"/>
+                <w:szCs w:val="16"/>
+                <w:lang w:eastAsia="ko-KR"/>
+              </w:rPr>
+              <w:t xml:space="preserve">, Chris Huelsbeck, Tomohito Nishiura, Garry Schyman, Tetsuya Shibata, Manaka Kataoka, Atsushi </w:t>
+            </w:r>
+            <w:proofErr w:type="spellStart"/>
+            <w:r>
+              <w:rPr>
+                <w:sz w:val="16"/>
+                <w:szCs w:val="16"/>
+                <w:lang w:eastAsia="ko-KR"/>
+              </w:rPr>
+              <w:t>Kitajoh</w:t>
+            </w:r>
+            <w:proofErr w:type="spellEnd"/>
+            <w:r>
+              <w:rPr>
+                <w:sz w:val="16"/>
+                <w:szCs w:val="16"/>
+                <w:lang w:eastAsia="ko-KR"/>
+              </w:rPr>
+              <w:t xml:space="preserve">, Brian Tyler, C418 (Daniel Rosenfeld), Stuart Chatwood, Ari Pulkkinen, Lena Raine, Lena Chappelle, Keiki Kobayashi, John Paesano, Neal Acree, Glenn Stafford, Derek Duke, Stephen Rippy, Nobuyoshi Sano, Hiroshi Kawaguchi, Masafumi Takada, Michiko Naruke, Neil Davidge, Marcin </w:t>
+            </w:r>
+            <w:proofErr w:type="spellStart"/>
+            <w:r>
+              <w:rPr>
+                <w:sz w:val="16"/>
+                <w:szCs w:val="16"/>
+                <w:lang w:eastAsia="ko-KR"/>
+              </w:rPr>
+              <w:t>Przybyłowicz</w:t>
+            </w:r>
+            <w:proofErr w:type="spellEnd"/>
+            <w:r>
+              <w:rPr>
+                <w:sz w:val="16"/>
+                <w:szCs w:val="16"/>
+                <w:lang w:eastAsia="ko-KR"/>
+              </w:rPr>
+              <w:t xml:space="preserve">, Mikko </w:t>
+            </w:r>
+            <w:proofErr w:type="spellStart"/>
+            <w:r>
+              <w:rPr>
+                <w:sz w:val="16"/>
+                <w:szCs w:val="16"/>
+                <w:lang w:eastAsia="ko-KR"/>
+              </w:rPr>
+              <w:t>Tarmia</w:t>
+            </w:r>
+            <w:proofErr w:type="spellEnd"/>
+            <w:r>
+              <w:rPr>
+                <w:sz w:val="16"/>
+                <w:szCs w:val="16"/>
+                <w:lang w:eastAsia="ko-KR"/>
+              </w:rPr>
+              <w:t xml:space="preserve">, Gustavo </w:t>
+            </w:r>
+            <w:proofErr w:type="spellStart"/>
+            <w:r>
+              <w:rPr>
+                <w:sz w:val="16"/>
+                <w:szCs w:val="16"/>
+                <w:lang w:eastAsia="ko-KR"/>
+              </w:rPr>
+              <w:t>Santaolalla</w:t>
+            </w:r>
+            <w:proofErr w:type="spellEnd"/>
+            <w:r>
+              <w:rPr>
+                <w:sz w:val="16"/>
+                <w:szCs w:val="16"/>
+                <w:lang w:eastAsia="ko-KR"/>
+              </w:rPr>
+              <w:t xml:space="preserve">, Takeshi Furukawa, Danny </w:t>
+            </w:r>
+            <w:proofErr w:type="spellStart"/>
+            <w:r>
+              <w:rPr>
+                <w:sz w:val="16"/>
+                <w:szCs w:val="16"/>
+                <w:lang w:eastAsia="ko-KR"/>
+              </w:rPr>
+              <w:t>Baranowsky</w:t>
+            </w:r>
+            <w:proofErr w:type="spellEnd"/>
+            <w:r>
+              <w:rPr>
+                <w:sz w:val="16"/>
+                <w:szCs w:val="16"/>
+                <w:lang w:eastAsia="ko-KR"/>
+              </w:rPr>
+              <w:t xml:space="preserve">, Tsutomu Narita, Matt Uelmen, Ken Nakagawa, Winifred Phillips, </w:t>
+            </w:r>
+            <w:proofErr w:type="spellStart"/>
+            <w:r>
+              <w:rPr>
+                <w:sz w:val="16"/>
+                <w:szCs w:val="16"/>
+                <w:lang w:eastAsia="ko-KR"/>
+              </w:rPr>
+              <w:t>Kow</w:t>
+            </w:r>
+            <w:proofErr w:type="spellEnd"/>
+            <w:r>
+              <w:rPr>
+                <w:sz w:val="16"/>
+                <w:szCs w:val="16"/>
+                <w:lang w:eastAsia="ko-KR"/>
+              </w:rPr>
+              <w:t xml:space="preserve"> Otani, Nathan Grigg, Barry Leitch</w:t>
+            </w:r>
+          </w:p>
+        </w:tc>
+      </w:tr>
+    </w:tbl>
     <w:p>
       <w:pPr>
         <w:pStyle w:val="SomniaSub-subheading"/>
@@ -7224,19 +9063,11 @@
           <w:numId w:val="0"/>
         </w:numPr>
         <w:rPr>
-          <w:sz w:val="16"/>
-          <w:szCs w:val="16"/>
-          <w:lang w:eastAsia="ko-KR"/>
-        </w:rPr>
-      </w:pPr>
-      <w:r>
-        <w:rPr>
-          <w:sz w:val="16"/>
-          <w:szCs w:val="16"/>
-          <w:lang w:eastAsia="ko-KR"/>
-        </w:rPr>
-        <w:t>Taylor Swift, Beyoncé, Kanye West, Post Malone, Ariana Grande, Billie Eilish, Drake, Rihanna, Justin Bieber, Ed Sheeran, Cardi B, Travis Scott, The Weeknd, Kendrick Lamar, Maroon 5, Katy Perry, Bruno Mars, Nicki Minaj, Lizzo, Lady Gaga, Megan Thee Stallion, Selena Gomez, Shawn Mendes, Miley Cyrus, Charlie Puth, Halsey, J. Cole, John Legend, Dua Lipa, Adele, Lil Nas X, Demi Lovato, Jason Derulo, Alicia Keys, Sam Smith, Imagine Dragons, Pink, Jonas Brothers, Harry Styles, Khalid, Camila Cabello, Chance the Rapper, Zayn Malik, Luke Combs, DaBaby, 21 Savage, Jennifer Lopez, Lil Uzi Vert, Blake Shelton, Lil Wayne, Miranda Lambert, BTS (though they are Korean, they have been very popular in America), G-Eazy, SZA, Ozuna, Chris Brown, Maluma, Kelly Clarkson, Pharrell Williams, 50 Cent, Doja Cat, Roddy Ricch, Chris Stapleton, Thomas Rhett, Usher, Madonna, Florida Georgia Line, Marshmello, Snoop Dogg, Carrie Underwood, Garth Brooks, Shania Twain, Alan Jackson, Keith Urban, The Rolling Stones, Coldplay, Britney Spears, Elton John, Queen, Bruce Springsteen, U2, Billy Joel, Guns N' Roses, Metallica, Aerosmith, Fleetwood Mac, AC/DC, The Beatles, Radiohead, Nirvana, Led Zeppelin, Pink Floyd</w:t>
-      </w:r>
+          <w:sz w:val="18"/>
+          <w:szCs w:val="18"/>
+          <w:lang w:eastAsia="ko-KR"/>
+        </w:rPr>
+      </w:pPr>
     </w:p>
     <w:p>
       <w:pPr>
@@ -7246,18 +9077,140 @@
           <w:numId w:val="0"/>
         </w:numPr>
         <w:rPr>
-          <w:sz w:val="16"/>
-          <w:szCs w:val="16"/>
-          <w:lang w:eastAsia="ko-KR"/>
-        </w:rPr>
-      </w:pPr>
-      <w:r>
-        <w:rPr>
-          <w:sz w:val="16"/>
-          <w:szCs w:val="16"/>
-          <w:lang w:eastAsia="ko-KR"/>
-        </w:rPr>
-        <w:t>BTS, BLACKPINK, EXO, TWICE, Red Velvet, BIGBANG, IU, SEVENTEEN, GOT7, MAMAMOO, Stray Kids, ITZY, ATEEZ, TXT, NCT, SHINee, Super Junior, MONSTA X, Sunmi, GFRIEND, IZ*ONE, DAY6, WINNER, (G)I-DLE, OH MY GIRL, Pentagon, Chung Ha, ASTRO, LOONA, Apink, Wanna One, HyunA, G-Dragon, Taeyeon, BAEKHYUN, J-Hope, RM, Suga, Rosé, Jennie, Jisoo, Lisa, Taemin, Agust D, Somi, ZICO, AKMU, Epik High, BTOB, Jessi, Heize, Dean, Jay Park, Hwasa, Wheein, Moonbyul, Solar, BoA, Rain, AOA, Cosmic Girls (WJSN), KARD, CL, PSY, Crush, VIXX, AB6IX, Kang Daniel, Momoland, N.Flying, The Boyz, SF9, Bolbbalgan4, Park Jihoon</w:t>
+          <w:sz w:val="18"/>
+          <w:szCs w:val="18"/>
+          <w:lang w:eastAsia="ko-KR"/>
+        </w:rPr>
+      </w:pPr>
+      <w:r>
+        <w:rPr>
+          <w:rFonts w:hint="eastAsia"/>
+          <w:sz w:val="18"/>
+          <w:szCs w:val="18"/>
+          <w:lang w:eastAsia="ko-KR"/>
+        </w:rPr>
+        <w:t>수집</w:t>
+      </w:r>
+      <w:r>
+        <w:rPr>
+          <w:rFonts w:hint="eastAsia"/>
+          <w:sz w:val="18"/>
+          <w:szCs w:val="18"/>
+          <w:lang w:eastAsia="ko-KR"/>
+        </w:rPr>
+        <w:t xml:space="preserve">의 결과로 총 </w:t>
+      </w:r>
+      <w:r>
+        <w:rPr>
+          <w:sz w:val="18"/>
+          <w:szCs w:val="18"/>
+          <w:lang w:eastAsia="ko-KR"/>
+        </w:rPr>
+        <w:t>10</w:t>
+      </w:r>
+      <w:r>
+        <w:rPr>
+          <w:sz w:val="18"/>
+          <w:szCs w:val="18"/>
+          <w:lang w:eastAsia="ko-KR"/>
+        </w:rPr>
+        <w:t>0</w:t>
+      </w:r>
+      <w:r>
+        <w:rPr>
+          <w:sz w:val="18"/>
+          <w:szCs w:val="18"/>
+          <w:lang w:eastAsia="ko-KR"/>
+        </w:rPr>
+        <w:t xml:space="preserve">78 </w:t>
+      </w:r>
+      <w:r>
+        <w:rPr>
+          <w:rFonts w:hint="eastAsia"/>
+          <w:sz w:val="18"/>
+          <w:szCs w:val="18"/>
+          <w:lang w:eastAsia="ko-KR"/>
+        </w:rPr>
+        <w:t>단위의 생파형 음악을 수집하였으며,</w:t>
+      </w:r>
+      <w:r>
+        <w:rPr>
+          <w:sz w:val="18"/>
+          <w:szCs w:val="18"/>
+          <w:lang w:eastAsia="ko-KR"/>
+        </w:rPr>
+        <w:t xml:space="preserve"> MP4 </w:t>
+      </w:r>
+      <w:r>
+        <w:rPr>
+          <w:rFonts w:hint="eastAsia"/>
+          <w:sz w:val="18"/>
+          <w:szCs w:val="18"/>
+          <w:lang w:eastAsia="ko-KR"/>
+        </w:rPr>
+        <w:t>형식의 A</w:t>
+      </w:r>
+      <w:r>
+        <w:rPr>
+          <w:sz w:val="18"/>
+          <w:szCs w:val="18"/>
+          <w:lang w:eastAsia="ko-KR"/>
+        </w:rPr>
+        <w:t>AC encoding</w:t>
+      </w:r>
+      <w:r>
+        <w:rPr>
+          <w:rFonts w:hint="eastAsia"/>
+          <w:sz w:val="18"/>
+          <w:szCs w:val="18"/>
+          <w:lang w:eastAsia="ko-KR"/>
+        </w:rPr>
+        <w:t xml:space="preserve">을 사용한 결과 </w:t>
+      </w:r>
+      <w:r>
+        <w:rPr>
+          <w:sz w:val="18"/>
+          <w:szCs w:val="18"/>
+          <w:lang w:eastAsia="ko-KR"/>
+        </w:rPr>
+        <w:t>24</w:t>
+      </w:r>
+      <w:r>
+        <w:rPr>
+          <w:sz w:val="18"/>
+          <w:szCs w:val="18"/>
+          <w:lang w:eastAsia="ko-KR"/>
+        </w:rPr>
+        <w:t>0</w:t>
+      </w:r>
+      <w:r>
+        <w:rPr>
+          <w:sz w:val="18"/>
+          <w:szCs w:val="18"/>
+          <w:lang w:eastAsia="ko-KR"/>
+        </w:rPr>
+        <w:t xml:space="preserve">GB </w:t>
+      </w:r>
+      <w:r>
+        <w:rPr>
+          <w:rFonts w:hint="eastAsia"/>
+          <w:sz w:val="18"/>
+          <w:szCs w:val="18"/>
+          <w:lang w:eastAsia="ko-KR"/>
+        </w:rPr>
+        <w:t>분량의 데이터셋을 형성할 수 있었다.</w:t>
+      </w:r>
+    </w:p>
+    <w:p>
+      <w:pPr>
+        <w:pStyle w:val="SomniaSub-subheading"/>
+        <w:spacing w:after="0"/>
+      </w:pPr>
+      <w:r>
+        <w:rPr>
+          <w:lang w:eastAsia="ko-KR"/>
+        </w:rPr>
+        <w:t>Preprocessing Options</w:t>
       </w:r>
     </w:p>
     <w:p>
@@ -7268,18 +9221,78 @@
           <w:numId w:val="0"/>
         </w:numPr>
         <w:rPr>
-          <w:sz w:val="16"/>
-          <w:szCs w:val="16"/>
-          <w:lang w:eastAsia="ko-KR"/>
-        </w:rPr>
-      </w:pPr>
-      <w:r>
-        <w:rPr>
-          <w:sz w:val="16"/>
-          <w:szCs w:val="16"/>
-          <w:lang w:eastAsia="ko-KR"/>
-        </w:rPr>
-        <w:t>Hikaru Utada, Arashi, King &amp; Prince, Perfume, EXILE, Namie Amuro, Kenshi Yonezu, AKB48, Kyary Pamyu Pamyu, RADWIMPS, YUI, B'z, L'Arc-en-Ciel, Mr.Children, Glay, ONE OK ROCK, X JAPAN, KAT-TUN, KinKi Kids, Nogizaka46, Keyakizaka46, BABYMETAL, SHINee (though they are Korean, they have been popular in Japan), Hey! Say! JUMP, NEWS, Morning Musume, Sekai No Owari, Yuki Kajiura, Miyavi, SCANDAL, Yoshiki, Rinne Yoshida, Gen Hoshino, DA PUMP, Aimyon, Foorin, LiSA, Mafumafu, Kana Nishino, Sakanaction, Kanjani Eight, Perfume, Superfly, AAA, EXILE TRIBE, Suchmos, Sandaime J Soul Brothers, Koda Kumi, Ayumi Hamasaki, MISIA, Atarashii Gakko!, Mai Kuraki, back number</w:t>
+          <w:sz w:val="18"/>
+          <w:szCs w:val="18"/>
+          <w:lang w:eastAsia="ko-KR"/>
+        </w:rPr>
+      </w:pPr>
+      <w:r>
+        <w:rPr>
+          <w:rFonts w:hint="eastAsia"/>
+          <w:sz w:val="18"/>
+          <w:szCs w:val="18"/>
+          <w:lang w:eastAsia="ko-KR"/>
+        </w:rPr>
+        <w:t>파형의 형태의 음악을 저장하려면 오디오 인코딩 방식을 사용해야 한다.</w:t>
+      </w:r>
+      <w:r>
+        <w:rPr>
+          <w:sz w:val="18"/>
+          <w:szCs w:val="18"/>
+          <w:lang w:eastAsia="ko-KR"/>
+        </w:rPr>
+        <w:t xml:space="preserve"> </w:t>
+      </w:r>
+      <w:r>
+        <w:rPr>
+          <w:rFonts w:hint="eastAsia"/>
+          <w:sz w:val="18"/>
+          <w:szCs w:val="18"/>
+          <w:lang w:eastAsia="ko-KR"/>
+        </w:rPr>
+        <w:t>오디오 인코딩 방식에는 몇 가지 선택지들이 있는데,</w:t>
+      </w:r>
+      <w:r>
+        <w:rPr>
+          <w:sz w:val="18"/>
+          <w:szCs w:val="18"/>
+          <w:lang w:eastAsia="ko-KR"/>
+        </w:rPr>
+        <w:t xml:space="preserve"> </w:t>
+      </w:r>
+      <w:r>
+        <w:rPr>
+          <w:rFonts w:hint="eastAsia"/>
+          <w:sz w:val="18"/>
+          <w:szCs w:val="18"/>
+          <w:lang w:eastAsia="ko-KR"/>
+        </w:rPr>
+        <w:t>이 선택지들은 인공지능 모델로 불러올 때의 계산 효율성,</w:t>
+      </w:r>
+      <w:r>
+        <w:rPr>
+          <w:sz w:val="18"/>
+          <w:szCs w:val="18"/>
+          <w:lang w:eastAsia="ko-KR"/>
+        </w:rPr>
+        <w:t xml:space="preserve"> </w:t>
+      </w:r>
+      <w:r>
+        <w:rPr>
+          <w:rFonts w:hint="eastAsia"/>
+          <w:sz w:val="18"/>
+          <w:szCs w:val="18"/>
+          <w:lang w:eastAsia="ko-KR"/>
+        </w:rPr>
+        <w:t>저장공간 효율성 등의 척도에서 차이를 낸다.</w:t>
+      </w:r>
+      <w:r>
+        <w:rPr>
+          <w:sz w:val="18"/>
+          <w:szCs w:val="18"/>
+          <w:lang w:eastAsia="ko-KR"/>
+        </w:rPr>
+        <w:t xml:space="preserve"> </w:t>
       </w:r>
     </w:p>
     <w:p>
@@ -7290,27 +9303,175 @@
           <w:numId w:val="0"/>
         </w:numPr>
         <w:rPr>
-          <w:sz w:val="16"/>
-          <w:szCs w:val="16"/>
-          <w:lang w:eastAsia="ko-KR"/>
-        </w:rPr>
-      </w:pPr>
-      <w:r>
-        <w:rPr>
-          <w:sz w:val="16"/>
-          <w:szCs w:val="16"/>
-          <w:lang w:eastAsia="ko-KR"/>
-        </w:rPr>
-        <w:t xml:space="preserve">Afrojack, Alesso, Alison Wonderland, Amelie Lens, Aphex Twin, Armin van Buuren, ATB, Avicii, Axwell, Bassnectar, Bicep, The Black Madonna, The Bloody Beetroots, Bonobo, Boris Brejcha, Boys Noize, Calvin Harris, Carl Cox, The Chainsmokers, The Chemical Brothers, Chris Liebing, Claude VonStroke, The Crystal Method, Daft Punk, Danny Tenaglia, David Guetta, Deadmau5, Deep Dish, Derrick May, Diplo, Disclosure, DJ Koze, DJ Snake, Don Diablo, Duke Dumont, Eric Prydz, Fatboy Slim, Ferry Corsten, Flume, Flying Lotus, Four Tet, Frankie Knuckles, Gareth Emery, Gesaffelstein, Giorgio Moroder, Goldie, Gorgon City, Green Velvet, Groove Armada, Hardwell, Hot Since 82, Infected Mushroom, Jamie Jones, Jamie xx, Jean-Michel Jarre, Jeff Mills, John Digweed, Jon Hopkins, Justice, Kaskade, Kaytranada, Kevin Saunderson, Krewella, Kygo, Laidback Luke, Lane 8, Laurent Garnier, Lee Burridge, Loco Dice, Maceo Plex, Madeon, Major Lazer, Mala, Marco Carola, Markus Schulz, Marshmello, Martin Garrix, Massive Attack, Mat Zo, Maya Jane Coles, Moby, Modeselektor, Mura Masa, NERO, Netsky, Nicky Romero, Nicole Moudaber, Nina Kraviz, Noisia, ODESZA, Oliver Heldens, Orbital, Pan-Pot, Paul Kalkbrenner, Paul Oakenfold, Paul van Dyk, Peggy Gou, Pendulum, Pete Tong, Porter Robinson, Pretty Lights, Prodigy, REZZ, Richie Hawtin, Röyksopp, Rudimental, RÜFÜS DU SOL, Sasha, SebastiAn, Seth Troxler, Shpongle, Sigala, Skream, Skrillex, Slander, Sven Väth, Tale of Us, Tchami, Tiësto, TOKiMONSTA, Underworld, Vini Vici, Virtual Self, Vitalic, Zedd, Zhu, Above &amp; Beyond, Adam Beyer, Adventure Club, Alan Walker, Alok, Aly &amp; Fila, ANNA, Ben Klock, Benny Benassi, Blasterjaxx, Breathe Carolina, CamelPhat, Cashmere Cat, Charlotte de Witte, Chase &amp; Status, Claptone, Cosmic Gate, Dada Life, Danny Byrd, Dax J, Deorro, Dixon, DJ Hell, DJ Shiftee, DJ Zinc, Dombresky, Drumcode, EDX, Eats Everything, Ekali, Erol Alkan, Excision, Feed Me, FISHER, Galantis, Illenium, I_O, Jauz, Joyryde, Kruder &amp; Dorfmeister, KSHMR, Liquid Stranger, Luciano, </w:t>
-      </w:r>
-      <w:r>
-        <w:rPr>
-          <w:sz w:val="16"/>
-          <w:szCs w:val="16"/>
-          <w:lang w:eastAsia="ko-KR"/>
-        </w:rPr>
-        <w:lastRenderedPageBreak/>
-        <w:t>Matoma, Michael Bibi, Mr. Oizo, NGHTMRE, Nora En Pure, Oliver, Omnia, Patrick Topping, Paul Woolford, Phutureprimitive, Solardo, Steve Aoki, Sub Focus, S U R V I V E, Tale Of Us, Tiga, Timmy Trumpet, UMEK, Vintage Culture, Walker &amp; Royce, Yotto</w:t>
+          <w:sz w:val="18"/>
+          <w:szCs w:val="18"/>
+          <w:lang w:eastAsia="ko-KR"/>
+        </w:rPr>
+      </w:pPr>
+      <w:r>
+        <w:rPr>
+          <w:rFonts w:hint="eastAsia"/>
+          <w:sz w:val="18"/>
+          <w:szCs w:val="18"/>
+          <w:lang w:eastAsia="ko-KR"/>
+        </w:rPr>
+        <w:t>오디오 인코딩</w:t>
+      </w:r>
+      <w:r>
+        <w:rPr>
+          <w:sz w:val="18"/>
+          <w:szCs w:val="18"/>
+          <w:lang w:eastAsia="ko-KR"/>
+        </w:rPr>
+        <w:t xml:space="preserve">은 디지털 음향학(音響學)의 원리를 바탕으로 </w:t>
+      </w:r>
+      <w:r>
+        <w:rPr>
+          <w:rFonts w:hint="eastAsia"/>
+          <w:sz w:val="18"/>
+          <w:szCs w:val="18"/>
+          <w:lang w:eastAsia="ko-KR"/>
+        </w:rPr>
+        <w:t>오디오를</w:t>
+      </w:r>
+      <w:r>
+        <w:rPr>
+          <w:sz w:val="18"/>
+          <w:szCs w:val="18"/>
+          <w:lang w:eastAsia="ko-KR"/>
+        </w:rPr>
+        <w:t xml:space="preserve"> 저장하는 방식을 채택한다. 이 방식은 </w:t>
+      </w:r>
+      <w:r>
+        <w:rPr>
+          <w:rFonts w:hint="eastAsia"/>
+          <w:sz w:val="18"/>
+          <w:szCs w:val="18"/>
+          <w:lang w:eastAsia="ko-KR"/>
+        </w:rPr>
+        <w:t xml:space="preserve">시간 </w:t>
+      </w:r>
+      <w:r>
+        <w:rPr>
+          <w:sz w:val="18"/>
+          <w:szCs w:val="18"/>
+          <w:lang w:eastAsia="ko-KR"/>
+        </w:rPr>
+        <w:t>domain</w:t>
+      </w:r>
+      <w:r>
+        <w:rPr>
+          <w:sz w:val="18"/>
+          <w:szCs w:val="18"/>
+          <w:lang w:eastAsia="ko-KR"/>
+        </w:rPr>
+        <w:t xml:space="preserve">에서의 연속적인 음파를 </w:t>
+      </w:r>
+      <w:proofErr w:type="spellStart"/>
+      <w:r>
+        <w:rPr>
+          <w:rFonts w:hint="eastAsia"/>
+          <w:sz w:val="18"/>
+          <w:szCs w:val="18"/>
+          <w:lang w:eastAsia="ko-KR"/>
+        </w:rPr>
+        <w:t>샘플링</w:t>
+      </w:r>
+      <w:r>
+        <w:rPr>
+          <w:sz w:val="18"/>
+          <w:szCs w:val="18"/>
+          <w:lang w:eastAsia="ko-KR"/>
+        </w:rPr>
+        <w:t>하여</w:t>
+      </w:r>
+      <w:proofErr w:type="spellEnd"/>
+      <w:r>
+        <w:rPr>
+          <w:sz w:val="18"/>
+          <w:szCs w:val="18"/>
+          <w:lang w:eastAsia="ko-KR"/>
+        </w:rPr>
+        <w:t xml:space="preserve"> 이산적인 디지털 데이터로 변환시키는 과정을 통해 </w:t>
+      </w:r>
+      <w:r>
+        <w:rPr>
+          <w:rFonts w:hint="eastAsia"/>
+          <w:sz w:val="18"/>
+          <w:szCs w:val="18"/>
+          <w:lang w:eastAsia="ko-KR"/>
+        </w:rPr>
+        <w:t>오디오를</w:t>
+      </w:r>
+      <w:r>
+        <w:rPr>
+          <w:sz w:val="18"/>
+          <w:szCs w:val="18"/>
+          <w:lang w:eastAsia="ko-KR"/>
+        </w:rPr>
+        <w:t xml:space="preserve"> 재현한다. 샘플링 과정에서는 표준화된 시간 간격으로 음파의 진폭을 측정하고, 이를 16비트나 24비트와 같은 디지털 값으로 표현한다. 이렇게 변환된 디지털 데이터는 </w:t>
+      </w:r>
+      <w:proofErr w:type="spellStart"/>
+      <w:r>
+        <w:rPr>
+          <w:rFonts w:hint="eastAsia"/>
+          <w:sz w:val="18"/>
+          <w:szCs w:val="18"/>
+          <w:lang w:eastAsia="ko-KR"/>
+        </w:rPr>
+        <w:t>인코딩된</w:t>
+      </w:r>
+      <w:proofErr w:type="spellEnd"/>
+      <w:r>
+        <w:rPr>
+          <w:rFonts w:hint="eastAsia"/>
+          <w:sz w:val="18"/>
+          <w:szCs w:val="18"/>
+          <w:lang w:eastAsia="ko-KR"/>
+        </w:rPr>
+        <w:t xml:space="preserve"> 파일</w:t>
+      </w:r>
+      <w:r>
+        <w:rPr>
+          <w:sz w:val="18"/>
+          <w:szCs w:val="18"/>
+          <w:lang w:eastAsia="ko-KR"/>
+        </w:rPr>
+        <w:t xml:space="preserve"> 형식에 저장되며, 재생 시에는 다시 연속적인 음파로 변환되어 음악으로 들을 수 있다. 이 과정에서 Wav 파일은 원본 음파의 특성을 최대한 보존하려 노력한다. 그러나 샘플링 속도와 비트 깊이에 따라 데이터의 크기와 음질이 결정되어, 높은 음질을 원할 경우 상당한 저장 공간을 요구하게 된다</w:t>
+      </w:r>
+      <w:r>
+        <w:rPr>
+          <w:sz w:val="18"/>
+          <w:szCs w:val="18"/>
+          <w:lang w:eastAsia="ko-KR"/>
+        </w:rPr>
+        <w:t xml:space="preserve"> – </w:t>
+      </w:r>
+      <w:r>
+        <w:rPr>
+          <w:rFonts w:hint="eastAsia"/>
+          <w:sz w:val="18"/>
+          <w:szCs w:val="18"/>
+          <w:lang w:eastAsia="ko-KR"/>
+        </w:rPr>
+        <w:t>즉,</w:t>
+      </w:r>
+      <w:r>
+        <w:rPr>
+          <w:sz w:val="18"/>
+          <w:szCs w:val="18"/>
+          <w:lang w:eastAsia="ko-KR"/>
+        </w:rPr>
+        <w:t xml:space="preserve"> </w:t>
+      </w:r>
+      <w:r>
+        <w:rPr>
+          <w:rFonts w:hint="eastAsia"/>
+          <w:sz w:val="18"/>
+          <w:szCs w:val="18"/>
+          <w:lang w:eastAsia="ko-KR"/>
+        </w:rPr>
+        <w:t>파일의 크기와 음질 사이의 타협점을 찾아야 한다.</w:t>
       </w:r>
     </w:p>
     <w:p>
@@ -7321,18 +9482,322 @@
           <w:numId w:val="0"/>
         </w:numPr>
         <w:rPr>
-          <w:sz w:val="16"/>
-          <w:szCs w:val="16"/>
-          <w:lang w:eastAsia="ko-KR"/>
-        </w:rPr>
-      </w:pPr>
-      <w:r>
-        <w:rPr>
-          <w:sz w:val="16"/>
-          <w:szCs w:val="16"/>
-          <w:lang w:eastAsia="ko-KR"/>
-        </w:rPr>
-        <w:t>Koji Kondo, Nobuo Uematsu, Yoko Shimomura, Jeremy Soule, Akira Yamaoka, Yasunori Mitsuda, Hiroki Kikuta, Grant Kirkhope, Motoi Sakuraba, Masashi Hamauzu, Junichi Masuda, Austin Wintory, Martin O'Donnell, Michael Salvatori, Yuzo Koshiro, David Wise, Inon Zur, Jesper Kyd, Russell Brower, Hitoshi Sakimoto, Kazumi Totaka, Shoji Meguro, Keiichi Okabe, Ramin Djawadi, Frank Klepacki, Gareth Coker, Darren Korb, Koichi Sugiyama, Go Ichinose, Masato Nakamura, Hideki Naganuma, Michiru Yamane, Naoshi Mizuta, Harry Gregson-Williams, Jack Wall, Sam Hulick, Yoshino Aoki, Takeshi Abo, Kenji Yamamoto, Yuka Tsujiyoko, Jason Hayes, Tsukasa Tawada, Chris Huelsbeck, Tomohito Nishiura, Garry Schyman, Tetsuya Shibata, Manaka Kataoka, Atsushi Kitajoh, Brian Tyler, C418 (Daniel Rosenfeld), Stuart Chatwood, Ari Pulkkinen, Lena Raine, Lena Chappelle, Keiki Kobayashi, John Paesano, Neal Acree, Glenn Stafford, Derek Duke, Stephen Rippy, Nobuyoshi Sano, Hiroshi Kawaguchi, Masafumi Takada, Michiko Naruke, Neil Davidge, Marcin Przybyłowicz, Mikko Tarmia, Gustavo Santaolalla, Takeshi Furukawa, Danny Baranowsky, Tsutomu Narita, Matt Uelmen, Ken Nakagawa, Winifred Phillips, Kow Otani, Nathan Grigg, Barry Leitch</w:t>
+          <w:sz w:val="18"/>
+          <w:szCs w:val="18"/>
+          <w:lang w:eastAsia="ko-KR"/>
+        </w:rPr>
+      </w:pPr>
+      <w:r>
+        <w:rPr>
+          <w:sz w:val="18"/>
+          <w:szCs w:val="18"/>
+          <w:lang w:eastAsia="ko-KR"/>
+        </w:rPr>
+        <w:t>YouTube</w:t>
+      </w:r>
+      <w:r>
+        <w:rPr>
+          <w:rFonts w:hint="eastAsia"/>
+          <w:sz w:val="18"/>
+          <w:szCs w:val="18"/>
+          <w:lang w:eastAsia="ko-KR"/>
+        </w:rPr>
+        <w:t xml:space="preserve">에서 수집한 음악 파일들은 </w:t>
+      </w:r>
+      <w:r>
+        <w:rPr>
+          <w:sz w:val="18"/>
+          <w:szCs w:val="18"/>
+          <w:lang w:eastAsia="ko-KR"/>
+        </w:rPr>
+        <w:t xml:space="preserve">MP4 </w:t>
+      </w:r>
+      <w:r>
+        <w:rPr>
+          <w:rFonts w:hint="eastAsia"/>
+          <w:sz w:val="18"/>
+          <w:szCs w:val="18"/>
+          <w:lang w:eastAsia="ko-KR"/>
+        </w:rPr>
+        <w:t xml:space="preserve">컨테이너 속 </w:t>
+      </w:r>
+      <w:r>
+        <w:rPr>
+          <w:sz w:val="18"/>
+          <w:szCs w:val="18"/>
+          <w:lang w:eastAsia="ko-KR"/>
+        </w:rPr>
+        <w:t>AAC (</w:t>
+      </w:r>
+      <w:r>
+        <w:rPr>
+          <w:sz w:val="18"/>
+          <w:szCs w:val="18"/>
+          <w:lang w:eastAsia="ko-KR"/>
+        </w:rPr>
+        <w:t>Advanced Audio Coding</w:t>
+      </w:r>
+      <w:r>
+        <w:rPr>
+          <w:sz w:val="18"/>
+          <w:szCs w:val="18"/>
+          <w:lang w:eastAsia="ko-KR"/>
+        </w:rPr>
+        <w:t xml:space="preserve">) </w:t>
+      </w:r>
+      <w:r>
+        <w:rPr>
+          <w:rFonts w:hint="eastAsia"/>
+          <w:sz w:val="18"/>
+          <w:szCs w:val="18"/>
+          <w:lang w:eastAsia="ko-KR"/>
+        </w:rPr>
+        <w:t>인코딩으로 저장되어 있다.</w:t>
+      </w:r>
+      <w:r>
+        <w:rPr>
+          <w:sz w:val="18"/>
+          <w:szCs w:val="18"/>
+          <w:lang w:eastAsia="ko-KR"/>
+        </w:rPr>
+        <w:t xml:space="preserve"> </w:t>
+      </w:r>
+      <w:r>
+        <w:rPr>
+          <w:rFonts w:hint="eastAsia"/>
+          <w:sz w:val="18"/>
+          <w:szCs w:val="18"/>
+          <w:lang w:eastAsia="ko-KR"/>
+        </w:rPr>
+        <w:t>A</w:t>
+      </w:r>
+      <w:r>
+        <w:rPr>
+          <w:sz w:val="18"/>
+          <w:szCs w:val="18"/>
+          <w:lang w:eastAsia="ko-KR"/>
+        </w:rPr>
+        <w:t xml:space="preserve">AC </w:t>
+      </w:r>
+      <w:r>
+        <w:rPr>
+          <w:rFonts w:hint="eastAsia"/>
+          <w:sz w:val="18"/>
+          <w:szCs w:val="18"/>
+          <w:lang w:eastAsia="ko-KR"/>
+        </w:rPr>
+        <w:t xml:space="preserve">인코딩은 </w:t>
+      </w:r>
+      <w:r>
+        <w:rPr>
+          <w:sz w:val="18"/>
+          <w:szCs w:val="18"/>
+          <w:lang w:eastAsia="ko-KR"/>
+        </w:rPr>
+        <w:t>MP3</w:t>
+      </w:r>
+      <w:r>
+        <w:rPr>
+          <w:sz w:val="18"/>
+          <w:szCs w:val="18"/>
+          <w:lang w:eastAsia="ko-KR"/>
+        </w:rPr>
+        <w:t xml:space="preserve"> (</w:t>
+      </w:r>
+      <w:r>
+        <w:rPr>
+          <w:sz w:val="18"/>
+          <w:szCs w:val="18"/>
+          <w:lang w:eastAsia="ko-KR"/>
+        </w:rPr>
+        <w:t>MPEG-1 Audio Layer 3</w:t>
+      </w:r>
+      <w:r>
+        <w:rPr>
+          <w:sz w:val="18"/>
+          <w:szCs w:val="18"/>
+          <w:lang w:eastAsia="ko-KR"/>
+        </w:rPr>
+        <w:t>)</w:t>
+      </w:r>
+      <w:r>
+        <w:rPr>
+          <w:rFonts w:hint="eastAsia"/>
+          <w:sz w:val="18"/>
+          <w:szCs w:val="18"/>
+          <w:lang w:eastAsia="ko-KR"/>
+        </w:rPr>
+        <w:t>의 개선형으로 고안되었는데,</w:t>
+      </w:r>
+      <w:r>
+        <w:rPr>
+          <w:sz w:val="18"/>
+          <w:szCs w:val="18"/>
+          <w:lang w:eastAsia="ko-KR"/>
+        </w:rPr>
+        <w:t xml:space="preserve"> </w:t>
+      </w:r>
+      <w:r>
+        <w:rPr>
+          <w:sz w:val="18"/>
+          <w:szCs w:val="18"/>
+          <w:lang w:eastAsia="ko-KR"/>
+        </w:rPr>
+        <w:t xml:space="preserve">인코딩 과정에서 사람의 청각 시스템의 특성을 고려하여, 인간이 잘 듣지 못하는 음역대의 정보를 제거하는 </w:t>
+      </w:r>
+      <w:r>
+        <w:rPr>
+          <w:sz w:val="18"/>
+          <w:szCs w:val="18"/>
+          <w:lang w:eastAsia="ko-KR"/>
+        </w:rPr>
+        <w:t>modified discrete cosine transform (MDCT)</w:t>
+      </w:r>
+      <w:r>
+        <w:rPr>
+          <w:rFonts w:hint="eastAsia"/>
+          <w:sz w:val="18"/>
+          <w:szCs w:val="18"/>
+          <w:lang w:eastAsia="ko-KR"/>
+        </w:rPr>
+        <w:t>라는</w:t>
+      </w:r>
+      <w:r>
+        <w:rPr>
+          <w:sz w:val="18"/>
+          <w:szCs w:val="18"/>
+          <w:lang w:eastAsia="ko-KR"/>
+        </w:rPr>
+        <w:t xml:space="preserve"> 기법을 사용한다</w:t>
+      </w:r>
+      <w:r>
+        <w:rPr>
+          <w:rFonts w:hint="eastAsia"/>
+          <w:sz w:val="18"/>
+          <w:szCs w:val="18"/>
+          <w:lang w:eastAsia="ko-KR"/>
+        </w:rPr>
+        <w:t>는 특징이 있다</w:t>
+      </w:r>
+      <w:r>
+        <w:rPr>
+          <w:sz w:val="18"/>
+          <w:szCs w:val="18"/>
+          <w:lang w:eastAsia="ko-KR"/>
+        </w:rPr>
+        <w:t xml:space="preserve">. </w:t>
+      </w:r>
+      <w:r>
+        <w:rPr>
+          <w:rFonts w:hint="eastAsia"/>
+          <w:sz w:val="18"/>
+          <w:szCs w:val="18"/>
+          <w:lang w:eastAsia="ko-KR"/>
+        </w:rPr>
+        <w:t xml:space="preserve">이는 </w:t>
+      </w:r>
+      <w:r>
+        <w:rPr>
+          <w:sz w:val="18"/>
+          <w:szCs w:val="18"/>
+          <w:lang w:eastAsia="ko-KR"/>
+        </w:rPr>
+        <w:t>MP3</w:t>
+      </w:r>
+      <w:r>
+        <w:rPr>
+          <w:rFonts w:hint="eastAsia"/>
+          <w:sz w:val="18"/>
+          <w:szCs w:val="18"/>
+          <w:lang w:eastAsia="ko-KR"/>
+        </w:rPr>
+        <w:t>와 같은</w:t>
+      </w:r>
+      <w:r>
+        <w:rPr>
+          <w:rFonts w:hint="eastAsia"/>
+          <w:sz w:val="18"/>
+          <w:szCs w:val="18"/>
+          <w:lang w:eastAsia="ko-KR"/>
+        </w:rPr>
+        <w:t xml:space="preserve"> </w:t>
+      </w:r>
+      <w:r>
+        <w:rPr>
+          <w:sz w:val="18"/>
+          <w:szCs w:val="18"/>
+          <w:lang w:eastAsia="ko-KR"/>
+        </w:rPr>
+        <w:t>sampling rate</w:t>
+      </w:r>
+      <w:r>
+        <w:rPr>
+          <w:rFonts w:hint="eastAsia"/>
+          <w:sz w:val="18"/>
+          <w:szCs w:val="18"/>
+          <w:lang w:eastAsia="ko-KR"/>
+        </w:rPr>
+        <w:t>에서 더 좋은 음질을 달성</w:t>
+      </w:r>
+      <w:r>
+        <w:rPr>
+          <w:rFonts w:hint="eastAsia"/>
+          <w:sz w:val="18"/>
+          <w:szCs w:val="18"/>
+          <w:lang w:eastAsia="ko-KR"/>
+        </w:rPr>
+        <w:t>하게 해주며,</w:t>
+      </w:r>
+      <w:r>
+        <w:rPr>
+          <w:sz w:val="18"/>
+          <w:szCs w:val="18"/>
+          <w:lang w:eastAsia="ko-KR"/>
+        </w:rPr>
+        <w:t xml:space="preserve"> </w:t>
+      </w:r>
+      <w:r>
+        <w:rPr>
+          <w:rFonts w:hint="eastAsia"/>
+          <w:sz w:val="18"/>
+          <w:szCs w:val="18"/>
+          <w:lang w:eastAsia="ko-KR"/>
+        </w:rPr>
+        <w:t xml:space="preserve">같은 음악을 저장할 때에 </w:t>
+      </w:r>
+      <w:r>
+        <w:rPr>
+          <w:sz w:val="18"/>
+          <w:szCs w:val="18"/>
+          <w:lang w:eastAsia="ko-KR"/>
+        </w:rPr>
+        <w:t xml:space="preserve">Wav </w:t>
+      </w:r>
+      <w:r>
+        <w:rPr>
+          <w:rFonts w:hint="eastAsia"/>
+          <w:sz w:val="18"/>
+          <w:szCs w:val="18"/>
+          <w:lang w:eastAsia="ko-KR"/>
+        </w:rPr>
+        <w:t xml:space="preserve">인코딩보다 </w:t>
+      </w:r>
+      <w:r>
+        <w:rPr>
+          <w:sz w:val="18"/>
+          <w:szCs w:val="18"/>
+          <w:lang w:eastAsia="ko-KR"/>
+        </w:rPr>
+        <w:t>10</w:t>
+      </w:r>
+      <w:r>
+        <w:rPr>
+          <w:rFonts w:hint="eastAsia"/>
+          <w:sz w:val="18"/>
+          <w:szCs w:val="18"/>
+          <w:lang w:eastAsia="ko-KR"/>
+        </w:rPr>
+        <w:t>배 정도 크기가 작아 오디오를 저장하는 데 이상적인 인코딩이 된다.</w:t>
       </w:r>
     </w:p>
     <w:p>
@@ -7355,128 +9820,211 @@
           <w:szCs w:val="18"/>
           <w:lang w:eastAsia="ko-KR"/>
         </w:rPr>
-        <w:t>수집</w:t>
-      </w:r>
-      <w:r>
-        <w:rPr>
-          <w:rFonts w:hint="eastAsia"/>
-          <w:sz w:val="18"/>
-          <w:szCs w:val="18"/>
-          <w:lang w:eastAsia="ko-KR"/>
-        </w:rPr>
-        <w:t xml:space="preserve">의 결과로 총 </w:t>
-      </w:r>
-      <w:r>
-        <w:rPr>
-          <w:sz w:val="18"/>
-          <w:szCs w:val="18"/>
-          <w:lang w:eastAsia="ko-KR"/>
-        </w:rPr>
-        <w:t>10</w:t>
-      </w:r>
-      <w:r>
-        <w:rPr>
-          <w:sz w:val="18"/>
-          <w:szCs w:val="18"/>
-          <w:lang w:eastAsia="ko-KR"/>
-        </w:rPr>
-        <w:t>0</w:t>
-      </w:r>
-      <w:r>
-        <w:rPr>
-          <w:sz w:val="18"/>
-          <w:szCs w:val="18"/>
-          <w:lang w:eastAsia="ko-KR"/>
-        </w:rPr>
-        <w:t xml:space="preserve">78 </w:t>
-      </w:r>
-      <w:r>
-        <w:rPr>
-          <w:rFonts w:hint="eastAsia"/>
-          <w:sz w:val="18"/>
-          <w:szCs w:val="18"/>
-          <w:lang w:eastAsia="ko-KR"/>
-        </w:rPr>
-        <w:t>단위의 생파형 음악을 수집하였으며,</w:t>
-      </w:r>
-      <w:r>
-        <w:rPr>
-          <w:sz w:val="18"/>
-          <w:szCs w:val="18"/>
-          <w:lang w:eastAsia="ko-KR"/>
-        </w:rPr>
-        <w:t xml:space="preserve"> MP4 </w:t>
-      </w:r>
-      <w:r>
-        <w:rPr>
-          <w:rFonts w:hint="eastAsia"/>
-          <w:sz w:val="18"/>
-          <w:szCs w:val="18"/>
-          <w:lang w:eastAsia="ko-KR"/>
-        </w:rPr>
-        <w:t>형식의 A</w:t>
-      </w:r>
-      <w:r>
-        <w:rPr>
-          <w:sz w:val="18"/>
-          <w:szCs w:val="18"/>
-          <w:lang w:eastAsia="ko-KR"/>
-        </w:rPr>
-        <w:t>AC encoding</w:t>
-      </w:r>
-      <w:r>
-        <w:rPr>
-          <w:rFonts w:hint="eastAsia"/>
-          <w:sz w:val="18"/>
-          <w:szCs w:val="18"/>
-          <w:lang w:eastAsia="ko-KR"/>
-        </w:rPr>
-        <w:t xml:space="preserve">을 사용한 결과 </w:t>
-      </w:r>
-      <w:r>
-        <w:rPr>
-          <w:sz w:val="18"/>
-          <w:szCs w:val="18"/>
-          <w:lang w:eastAsia="ko-KR"/>
-        </w:rPr>
-        <w:t>24</w:t>
-      </w:r>
-      <w:r>
-        <w:rPr>
-          <w:sz w:val="18"/>
-          <w:szCs w:val="18"/>
-          <w:lang w:eastAsia="ko-KR"/>
-        </w:rPr>
-        <w:t>0</w:t>
-      </w:r>
-      <w:r>
-        <w:rPr>
-          <w:sz w:val="18"/>
-          <w:szCs w:val="18"/>
-          <w:lang w:eastAsia="ko-KR"/>
-        </w:rPr>
-        <w:t xml:space="preserve">GB </w:t>
-      </w:r>
-      <w:r>
-        <w:rPr>
-          <w:rFonts w:hint="eastAsia"/>
-          <w:sz w:val="18"/>
-          <w:szCs w:val="18"/>
-          <w:lang w:eastAsia="ko-KR"/>
-        </w:rPr>
-        <w:t>분량의 데이터셋을 형성할 수 있었다.</w:t>
-      </w:r>
-    </w:p>
-    <w:p>
-      <w:pPr>
-        <w:pStyle w:val="SomniaSub-subheading"/>
-        <w:spacing w:after="0"/>
-      </w:pPr>
-      <w:r>
-        <w:rPr>
-          <w:lang w:eastAsia="ko-KR"/>
-        </w:rPr>
-        <w:t>Preprocessing Options</w:t>
+        <w:t>그럼에도 뉴럴 네트워크의 i</w:t>
+      </w:r>
+      <w:r>
+        <w:rPr>
+          <w:sz w:val="18"/>
+          <w:szCs w:val="18"/>
+          <w:lang w:eastAsia="ko-KR"/>
+        </w:rPr>
+        <w:t>nput</w:t>
+      </w:r>
+      <w:r>
+        <w:rPr>
+          <w:rFonts w:hint="eastAsia"/>
+          <w:sz w:val="18"/>
+          <w:szCs w:val="18"/>
+          <w:lang w:eastAsia="ko-KR"/>
+        </w:rPr>
+        <w:t xml:space="preserve">으로 사용될 때에는 압축된 형식을 그대로 </w:t>
+      </w:r>
+      <w:r>
+        <w:rPr>
+          <w:sz w:val="18"/>
+          <w:szCs w:val="18"/>
+          <w:lang w:eastAsia="ko-KR"/>
+        </w:rPr>
+        <w:t>tensor</w:t>
+      </w:r>
+      <w:r>
+        <w:rPr>
+          <w:rFonts w:hint="eastAsia"/>
+          <w:sz w:val="18"/>
+          <w:szCs w:val="18"/>
+          <w:lang w:eastAsia="ko-KR"/>
+        </w:rPr>
+        <w:t>로 바꿔 사용할 수는 없다</w:t>
+      </w:r>
+      <w:r>
+        <w:rPr>
+          <w:sz w:val="18"/>
+          <w:szCs w:val="18"/>
+          <w:lang w:eastAsia="ko-KR"/>
+        </w:rPr>
+        <w:t xml:space="preserve"> – </w:t>
+      </w:r>
+      <w:r>
+        <w:rPr>
+          <w:rFonts w:hint="eastAsia"/>
+          <w:sz w:val="18"/>
+          <w:szCs w:val="18"/>
+          <w:lang w:eastAsia="ko-KR"/>
+        </w:rPr>
+        <w:t xml:space="preserve">음악적 형식과 관계없는 복잡도가 늘어나면서 모델이 </w:t>
+      </w:r>
+      <w:r>
+        <w:rPr>
+          <w:rFonts w:hint="eastAsia"/>
+          <w:sz w:val="18"/>
+          <w:szCs w:val="18"/>
+          <w:lang w:eastAsia="ko-KR"/>
+        </w:rPr>
+        <w:t>음악의 형식을 배우는 데에 방해를 하기 때문이다.</w:t>
+      </w:r>
+      <w:r>
+        <w:rPr>
+          <w:sz w:val="18"/>
+          <w:szCs w:val="18"/>
+          <w:lang w:eastAsia="ko-KR"/>
+        </w:rPr>
+        <w:t xml:space="preserve"> </w:t>
+      </w:r>
+      <w:r>
+        <w:rPr>
+          <w:rFonts w:hint="eastAsia"/>
+          <w:sz w:val="18"/>
+          <w:szCs w:val="18"/>
+          <w:lang w:eastAsia="ko-KR"/>
+        </w:rPr>
+        <w:t xml:space="preserve">이에 </w:t>
+      </w:r>
+      <w:r>
+        <w:rPr>
+          <w:sz w:val="18"/>
+          <w:szCs w:val="18"/>
+          <w:lang w:eastAsia="ko-KR"/>
+        </w:rPr>
+        <w:t xml:space="preserve">high-level </w:t>
+      </w:r>
+      <w:r>
+        <w:rPr>
+          <w:rFonts w:hint="eastAsia"/>
+          <w:sz w:val="18"/>
+          <w:szCs w:val="18"/>
+          <w:lang w:eastAsia="ko-KR"/>
+        </w:rPr>
+        <w:t xml:space="preserve">기계학습 라이브러리인 </w:t>
+      </w:r>
+      <w:r>
+        <w:rPr>
+          <w:sz w:val="18"/>
+          <w:szCs w:val="18"/>
+          <w:lang w:eastAsia="ko-KR"/>
+        </w:rPr>
+        <w:t>Pytorch</w:t>
+      </w:r>
+      <w:r>
+        <w:rPr>
+          <w:rFonts w:hint="eastAsia"/>
+          <w:sz w:val="18"/>
+          <w:szCs w:val="18"/>
+          <w:lang w:eastAsia="ko-KR"/>
+        </w:rPr>
+        <w:t xml:space="preserve">의 </w:t>
+      </w:r>
+      <w:r>
+        <w:rPr>
+          <w:sz w:val="18"/>
+          <w:szCs w:val="18"/>
+          <w:lang w:eastAsia="ko-KR"/>
+        </w:rPr>
+        <w:t>TorchAudio</w:t>
+      </w:r>
+      <w:r>
+        <w:rPr>
+          <w:rFonts w:hint="eastAsia"/>
+          <w:sz w:val="18"/>
+          <w:szCs w:val="18"/>
+          <w:lang w:eastAsia="ko-KR"/>
+        </w:rPr>
+        <w:t xml:space="preserve">는 </w:t>
+      </w:r>
+      <w:r>
+        <w:rPr>
+          <w:sz w:val="18"/>
+          <w:szCs w:val="18"/>
+          <w:lang w:eastAsia="ko-KR"/>
+        </w:rPr>
+        <w:t>MP4</w:t>
+      </w:r>
+      <w:r>
+        <w:rPr>
+          <w:rFonts w:hint="eastAsia"/>
+          <w:sz w:val="18"/>
+          <w:szCs w:val="18"/>
+          <w:lang w:eastAsia="ko-KR"/>
+        </w:rPr>
+        <w:t xml:space="preserve">를 비롯해 </w:t>
+      </w:r>
+      <w:r>
+        <w:rPr>
+          <w:sz w:val="18"/>
+          <w:szCs w:val="18"/>
+          <w:lang w:eastAsia="ko-KR"/>
+        </w:rPr>
+        <w:t>MP3, WAV, AAC, OGG, FLAC, AVR, CDDA, CVS/VMS, AIFF, AU, AMR, MP2, AC3, AVI, WMV, MPEG, IRCAM</w:t>
+      </w:r>
+      <w:r>
+        <w:rPr>
+          <w:sz w:val="18"/>
+          <w:szCs w:val="18"/>
+          <w:lang w:eastAsia="ko-KR"/>
+        </w:rPr>
+        <w:t xml:space="preserve"> </w:t>
+      </w:r>
+      <w:r>
+        <w:rPr>
+          <w:rFonts w:hint="eastAsia"/>
+          <w:sz w:val="18"/>
+          <w:szCs w:val="18"/>
+          <w:lang w:eastAsia="ko-KR"/>
+        </w:rPr>
+        <w:t>f</w:t>
+      </w:r>
+      <w:r>
+        <w:rPr>
+          <w:sz w:val="18"/>
+          <w:szCs w:val="18"/>
+          <w:lang w:eastAsia="ko-KR"/>
+        </w:rPr>
+        <w:t>ormat</w:t>
+      </w:r>
+      <w:r>
+        <w:rPr>
+          <w:rFonts w:hint="eastAsia"/>
+          <w:sz w:val="18"/>
+          <w:szCs w:val="18"/>
+          <w:lang w:eastAsia="ko-KR"/>
+        </w:rPr>
+        <w:t xml:space="preserve">들을 사용할 때 이 </w:t>
+      </w:r>
+      <w:r>
+        <w:rPr>
+          <w:sz w:val="18"/>
+          <w:szCs w:val="18"/>
+          <w:lang w:eastAsia="ko-KR"/>
+        </w:rPr>
+        <w:t>format</w:t>
+      </w:r>
+      <w:r>
+        <w:rPr>
+          <w:rFonts w:hint="eastAsia"/>
+          <w:sz w:val="18"/>
+          <w:szCs w:val="18"/>
+          <w:lang w:eastAsia="ko-KR"/>
+        </w:rPr>
+        <w:t>들을 무손실 오디오의 형식으로 복원해준다.</w:t>
       </w:r>
     </w:p>
     <w:p>
@@ -7499,7 +10047,59 @@
           <w:szCs w:val="18"/>
           <w:lang w:eastAsia="ko-KR"/>
         </w:rPr>
-        <w:t>파형의 형태의 음악을 저장하려면 오디오 인코딩 방식을 사용해야 한다.</w:t>
+        <w:lastRenderedPageBreak/>
+        <w:t>따라서 전처리에서 유일하게 신경 쓸 요소는 t</w:t>
+      </w:r>
+      <w:r>
+        <w:rPr>
+          <w:sz w:val="18"/>
+          <w:szCs w:val="18"/>
+          <w:lang w:eastAsia="ko-KR"/>
+        </w:rPr>
+        <w:t>ensor</w:t>
+      </w:r>
+      <w:r>
+        <w:rPr>
+          <w:rFonts w:hint="eastAsia"/>
+          <w:sz w:val="18"/>
+          <w:szCs w:val="18"/>
+          <w:lang w:eastAsia="ko-KR"/>
+        </w:rPr>
+        <w:t xml:space="preserve">의 크기를 좌우할 오디오의 </w:t>
+      </w:r>
+      <w:r>
+        <w:rPr>
+          <w:sz w:val="18"/>
+          <w:szCs w:val="18"/>
+          <w:lang w:eastAsia="ko-KR"/>
+        </w:rPr>
+        <w:t>sampling rate</w:t>
+      </w:r>
+      <w:r>
+        <w:rPr>
+          <w:rFonts w:hint="eastAsia"/>
+          <w:sz w:val="18"/>
+          <w:szCs w:val="18"/>
+          <w:lang w:eastAsia="ko-KR"/>
+        </w:rPr>
+        <w:t xml:space="preserve">와 </w:t>
+      </w:r>
+      <w:r>
+        <w:rPr>
+          <w:sz w:val="18"/>
+          <w:szCs w:val="18"/>
+          <w:lang w:eastAsia="ko-KR"/>
+        </w:rPr>
+        <w:t>bit depth</w:t>
+      </w:r>
+      <w:r>
+        <w:rPr>
+          <w:rFonts w:hint="eastAsia"/>
+          <w:sz w:val="18"/>
+          <w:szCs w:val="18"/>
+          <w:lang w:eastAsia="ko-KR"/>
+        </w:rPr>
+        <w:t>뿐이다.</w:t>
       </w:r>
       <w:r>
         <w:rPr>
@@ -7516,7 +10116,75 @@
           <w:szCs w:val="18"/>
           <w:lang w:eastAsia="ko-KR"/>
         </w:rPr>
-        <w:t>오디오 인코딩 방식에는 몇 가지 선택지들이 있는데,</w:t>
+        <w:t xml:space="preserve">가정용 </w:t>
+      </w:r>
+      <w:r>
+        <w:rPr>
+          <w:sz w:val="18"/>
+          <w:szCs w:val="18"/>
+          <w:lang w:eastAsia="ko-KR"/>
+        </w:rPr>
+        <w:t>GPU</w:t>
+      </w:r>
+      <w:r>
+        <w:rPr>
+          <w:rFonts w:hint="eastAsia"/>
+          <w:sz w:val="18"/>
+          <w:szCs w:val="18"/>
+          <w:lang w:eastAsia="ko-KR"/>
+        </w:rPr>
+        <w:t>에서도 사용 가능하게 설계된</w:t>
+      </w:r>
+      <w:r>
+        <w:rPr>
+          <w:sz w:val="18"/>
+          <w:szCs w:val="18"/>
+          <w:lang w:eastAsia="ko-KR"/>
+        </w:rPr>
+        <w:t xml:space="preserve">, </w:t>
+      </w:r>
+      <w:r>
+        <w:rPr>
+          <w:rFonts w:hint="eastAsia"/>
+          <w:sz w:val="18"/>
+          <w:szCs w:val="18"/>
+          <w:lang w:eastAsia="ko-KR"/>
+        </w:rPr>
+        <w:t xml:space="preserve">이 프로젝트에서 사용하는 </w:t>
+      </w:r>
+      <w:r>
+        <w:rPr>
+          <w:sz w:val="18"/>
+          <w:szCs w:val="18"/>
+          <w:lang w:eastAsia="ko-KR"/>
+        </w:rPr>
+        <w:t>Latent Diffusion Model</w:t>
+      </w:r>
+      <w:r>
+        <w:rPr>
+          <w:rFonts w:hint="eastAsia"/>
+          <w:sz w:val="18"/>
+          <w:szCs w:val="18"/>
+          <w:lang w:eastAsia="ko-KR"/>
+        </w:rPr>
+        <w:t xml:space="preserve">을 사용할 영감을 준 </w:t>
+      </w:r>
+      <w:r>
+        <w:rPr>
+          <w:sz w:val="18"/>
+          <w:szCs w:val="18"/>
+          <w:lang w:eastAsia="ko-KR"/>
+        </w:rPr>
+        <w:t>Stable Diffusion</w:t>
+      </w:r>
+      <w:r>
+        <w:rPr>
+          <w:rFonts w:hint="eastAsia"/>
+          <w:sz w:val="18"/>
+          <w:szCs w:val="18"/>
+          <w:lang w:eastAsia="ko-KR"/>
+        </w:rPr>
+        <w:t>의 경우,</w:t>
       </w:r>
       <w:r>
         <w:rPr>
@@ -7533,7 +10201,58 @@
           <w:szCs w:val="18"/>
           <w:lang w:eastAsia="ko-KR"/>
         </w:rPr>
-        <w:t>이 선택지들은 인공지능 모델로 불러올 때의 계산 효율성,</w:t>
+        <w:t xml:space="preserve">하나의 이미지 </w:t>
+      </w:r>
+      <w:r>
+        <w:rPr>
+          <w:sz w:val="18"/>
+          <w:szCs w:val="18"/>
+          <w:lang w:eastAsia="ko-KR"/>
+        </w:rPr>
+        <w:t>tensor</w:t>
+      </w:r>
+      <w:r>
+        <w:rPr>
+          <w:rFonts w:hint="eastAsia"/>
+          <w:sz w:val="18"/>
+          <w:szCs w:val="18"/>
+          <w:lang w:eastAsia="ko-KR"/>
+        </w:rPr>
+        <w:t xml:space="preserve">는 일반적으로 </w:t>
+      </w:r>
+      <w:r>
+        <w:rPr>
+          <w:sz w:val="18"/>
+          <w:szCs w:val="18"/>
+          <w:lang w:eastAsia="ko-KR"/>
+        </w:rPr>
+        <w:t>512x512x3</w:t>
+      </w:r>
+      <w:r>
+        <w:rPr>
+          <w:rFonts w:hint="eastAsia"/>
+          <w:sz w:val="18"/>
+          <w:szCs w:val="18"/>
+          <w:lang w:eastAsia="ko-KR"/>
+        </w:rPr>
+        <w:t xml:space="preserve">의 크기 </w:t>
+      </w:r>
+      <w:r>
+        <w:rPr>
+          <w:sz w:val="18"/>
+          <w:szCs w:val="18"/>
+          <w:lang w:eastAsia="ko-KR"/>
+        </w:rPr>
+        <w:t>(</w:t>
+      </w:r>
+      <w:r>
+        <w:rPr>
+          <w:rFonts w:hint="eastAsia"/>
+          <w:sz w:val="18"/>
+          <w:szCs w:val="18"/>
+          <w:lang w:eastAsia="ko-KR"/>
+        </w:rPr>
+        <w:t>가로,</w:t>
       </w:r>
       <w:r>
         <w:rPr>
@@ -7550,7 +10269,439 @@
           <w:szCs w:val="18"/>
           <w:lang w:eastAsia="ko-KR"/>
         </w:rPr>
-        <w:t>저장공간 효율성 등의 척도에서 차이를 낸다.</w:t>
+        <w:t xml:space="preserve">세로의 길이가 각각 </w:t>
+      </w:r>
+      <w:r>
+        <w:rPr>
+          <w:sz w:val="18"/>
+          <w:szCs w:val="18"/>
+          <w:lang w:eastAsia="ko-KR"/>
+        </w:rPr>
+        <w:t>512, color channel</w:t>
+      </w:r>
+      <w:r>
+        <w:rPr>
+          <w:rFonts w:hint="eastAsia"/>
+          <w:sz w:val="18"/>
+          <w:szCs w:val="18"/>
+          <w:lang w:eastAsia="ko-KR"/>
+        </w:rPr>
+        <w:t xml:space="preserve">의 수가 </w:t>
+      </w:r>
+      <w:r>
+        <w:rPr>
+          <w:sz w:val="18"/>
+          <w:szCs w:val="18"/>
+          <w:lang w:eastAsia="ko-KR"/>
+        </w:rPr>
+        <w:t>R, G, B</w:t>
+      </w:r>
+      <w:r>
+        <w:rPr>
+          <w:rFonts w:hint="eastAsia"/>
+          <w:sz w:val="18"/>
+          <w:szCs w:val="18"/>
+          <w:lang w:eastAsia="ko-KR"/>
+        </w:rPr>
+        <w:t xml:space="preserve">로 </w:t>
+      </w:r>
+      <w:r>
+        <w:rPr>
+          <w:sz w:val="18"/>
+          <w:szCs w:val="18"/>
+          <w:lang w:eastAsia="ko-KR"/>
+        </w:rPr>
+        <w:t>3), 786,432</w:t>
+      </w:r>
+      <w:r>
+        <w:rPr>
+          <w:rFonts w:hint="eastAsia"/>
+          <w:sz w:val="18"/>
+          <w:szCs w:val="18"/>
+          <w:lang w:eastAsia="ko-KR"/>
+        </w:rPr>
+        <w:t xml:space="preserve">개의 </w:t>
+      </w:r>
+      <w:r>
+        <w:rPr>
+          <w:sz w:val="18"/>
+          <w:szCs w:val="18"/>
+          <w:lang w:eastAsia="ko-KR"/>
+        </w:rPr>
+        <w:t xml:space="preserve">scalar </w:t>
+      </w:r>
+      <w:r>
+        <w:rPr>
+          <w:rFonts w:hint="eastAsia"/>
+          <w:sz w:val="18"/>
+          <w:szCs w:val="18"/>
+          <w:lang w:eastAsia="ko-KR"/>
+        </w:rPr>
+        <w:t>값으로 이루어져 있</w:t>
+      </w:r>
+      <w:r>
+        <w:rPr>
+          <w:rFonts w:hint="eastAsia"/>
+          <w:sz w:val="18"/>
+          <w:szCs w:val="18"/>
+          <w:lang w:eastAsia="ko-KR"/>
+        </w:rPr>
+        <w:t>으며,</w:t>
+      </w:r>
+      <w:r>
+        <w:rPr>
+          <w:sz w:val="18"/>
+          <w:szCs w:val="18"/>
+          <w:lang w:eastAsia="ko-KR"/>
+        </w:rPr>
+        <w:t xml:space="preserve"> </w:t>
+      </w:r>
+      <w:r>
+        <w:rPr>
+          <w:rFonts w:hint="eastAsia"/>
+          <w:sz w:val="18"/>
+          <w:szCs w:val="18"/>
+          <w:lang w:eastAsia="ko-KR"/>
+        </w:rPr>
+        <w:t xml:space="preserve">각 </w:t>
+      </w:r>
+      <w:r>
+        <w:rPr>
+          <w:sz w:val="18"/>
+          <w:szCs w:val="18"/>
+          <w:lang w:eastAsia="ko-KR"/>
+        </w:rPr>
+        <w:t xml:space="preserve">scalar </w:t>
+      </w:r>
+      <w:r>
+        <w:rPr>
+          <w:rFonts w:hint="eastAsia"/>
+          <w:sz w:val="18"/>
+          <w:szCs w:val="18"/>
+          <w:lang w:eastAsia="ko-KR"/>
+        </w:rPr>
+        <w:t xml:space="preserve">값은 </w:t>
+      </w:r>
+      <w:r>
+        <w:rPr>
+          <w:sz w:val="18"/>
+          <w:szCs w:val="18"/>
+          <w:lang w:eastAsia="ko-KR"/>
+        </w:rPr>
+        <w:t xml:space="preserve">32-bit </w:t>
+      </w:r>
+      <w:r>
+        <w:rPr>
+          <w:rFonts w:hint="eastAsia"/>
+          <w:sz w:val="18"/>
+          <w:szCs w:val="18"/>
+          <w:lang w:eastAsia="ko-KR"/>
+        </w:rPr>
+        <w:t>f</w:t>
+      </w:r>
+      <w:r>
+        <w:rPr>
+          <w:sz w:val="18"/>
+          <w:szCs w:val="18"/>
+          <w:lang w:eastAsia="ko-KR"/>
+        </w:rPr>
+        <w:t xml:space="preserve">loat </w:t>
+      </w:r>
+      <w:r>
+        <w:rPr>
+          <w:rFonts w:hint="eastAsia"/>
+          <w:sz w:val="18"/>
+          <w:szCs w:val="18"/>
+          <w:lang w:eastAsia="ko-KR"/>
+        </w:rPr>
+        <w:t>값을 가진다.</w:t>
+      </w:r>
+      <w:r>
+        <w:rPr>
+          <w:sz w:val="18"/>
+          <w:szCs w:val="18"/>
+          <w:lang w:eastAsia="ko-KR"/>
+        </w:rPr>
+        <w:t xml:space="preserve"> </w:t>
+      </w:r>
+      <w:r>
+        <w:rPr>
+          <w:rFonts w:hint="eastAsia"/>
+          <w:sz w:val="18"/>
+          <w:szCs w:val="18"/>
+          <w:lang w:eastAsia="ko-KR"/>
+        </w:rPr>
+        <w:t>즉,</w:t>
+      </w:r>
+      <w:r>
+        <w:rPr>
+          <w:sz w:val="18"/>
+          <w:szCs w:val="18"/>
+          <w:lang w:eastAsia="ko-KR"/>
+        </w:rPr>
+        <w:t xml:space="preserve"> </w:t>
+      </w:r>
+      <w:r>
+        <w:rPr>
+          <w:rFonts w:hint="eastAsia"/>
+          <w:sz w:val="18"/>
+          <w:szCs w:val="18"/>
+          <w:lang w:eastAsia="ko-KR"/>
+        </w:rPr>
+        <w:t>하나의 이미지 t</w:t>
+      </w:r>
+      <w:r>
+        <w:rPr>
+          <w:sz w:val="18"/>
+          <w:szCs w:val="18"/>
+          <w:lang w:eastAsia="ko-KR"/>
+        </w:rPr>
+        <w:t>ensor</w:t>
+      </w:r>
+      <w:r>
+        <w:rPr>
+          <w:rFonts w:hint="eastAsia"/>
+          <w:sz w:val="18"/>
+          <w:szCs w:val="18"/>
+          <w:lang w:eastAsia="ko-KR"/>
+        </w:rPr>
+        <w:t xml:space="preserve">는 </w:t>
+      </w:r>
+      <w:r>
+        <w:rPr>
+          <w:sz w:val="18"/>
+          <w:szCs w:val="18"/>
+          <w:lang w:eastAsia="ko-KR"/>
+        </w:rPr>
+        <w:t>3,145,728</w:t>
+      </w:r>
+      <w:r>
+        <w:rPr>
+          <w:sz w:val="18"/>
+          <w:szCs w:val="18"/>
+          <w:lang w:eastAsia="ko-KR"/>
+        </w:rPr>
+        <w:t>byte</w:t>
+      </w:r>
+      <w:r>
+        <w:rPr>
+          <w:rFonts w:hint="eastAsia"/>
+          <w:sz w:val="18"/>
+          <w:szCs w:val="18"/>
+          <w:lang w:eastAsia="ko-KR"/>
+        </w:rPr>
+        <w:t>의 크기를 가진다</w:t>
+      </w:r>
+      <w:r>
+        <w:rPr>
+          <w:rFonts w:hint="eastAsia"/>
+          <w:sz w:val="18"/>
+          <w:szCs w:val="18"/>
+          <w:lang w:eastAsia="ko-KR"/>
+        </w:rPr>
+        <w:t>.</w:t>
+      </w:r>
+      <w:r>
+        <w:rPr>
+          <w:sz w:val="18"/>
+          <w:szCs w:val="18"/>
+          <w:lang w:eastAsia="ko-KR"/>
+        </w:rPr>
+        <w:t xml:space="preserve"> </w:t>
+      </w:r>
+      <w:r>
+        <w:rPr>
+          <w:rFonts w:hint="eastAsia"/>
+          <w:sz w:val="18"/>
+          <w:szCs w:val="18"/>
+          <w:lang w:eastAsia="ko-KR"/>
+        </w:rPr>
+        <w:t>이는</w:t>
+      </w:r>
+      <w:r>
+        <w:rPr>
+          <w:sz w:val="18"/>
+          <w:szCs w:val="18"/>
+          <w:lang w:eastAsia="ko-KR"/>
+        </w:rPr>
+        <w:t xml:space="preserve"> 44.1</w:t>
+      </w:r>
+      <w:r>
+        <w:rPr>
+          <w:sz w:val="18"/>
+          <w:szCs w:val="18"/>
+          <w:lang w:eastAsia="ko-KR"/>
+        </w:rPr>
+        <w:t>kHz</w:t>
+      </w:r>
+      <w:r>
+        <w:rPr>
+          <w:rFonts w:hint="eastAsia"/>
+          <w:sz w:val="18"/>
+          <w:szCs w:val="18"/>
+          <w:lang w:eastAsia="ko-KR"/>
+        </w:rPr>
+        <w:t xml:space="preserve">의 </w:t>
+      </w:r>
+      <w:r>
+        <w:rPr>
+          <w:sz w:val="18"/>
+          <w:szCs w:val="18"/>
+          <w:lang w:eastAsia="ko-KR"/>
+        </w:rPr>
+        <w:t>sampling rate</w:t>
+      </w:r>
+      <w:r>
+        <w:rPr>
+          <w:rFonts w:hint="eastAsia"/>
+          <w:sz w:val="18"/>
+          <w:szCs w:val="18"/>
+          <w:lang w:eastAsia="ko-KR"/>
+        </w:rPr>
+        <w:t xml:space="preserve">와 </w:t>
+      </w:r>
+      <w:r>
+        <w:rPr>
+          <w:sz w:val="18"/>
+          <w:szCs w:val="18"/>
+          <w:lang w:eastAsia="ko-KR"/>
+        </w:rPr>
+        <w:t>16</w:t>
+      </w:r>
+      <w:r>
+        <w:rPr>
+          <w:sz w:val="18"/>
+          <w:szCs w:val="18"/>
+          <w:lang w:eastAsia="ko-KR"/>
+        </w:rPr>
+        <w:t>-bit</w:t>
+      </w:r>
+      <w:r>
+        <w:rPr>
+          <w:rFonts w:hint="eastAsia"/>
+          <w:sz w:val="18"/>
+          <w:szCs w:val="18"/>
+          <w:lang w:eastAsia="ko-KR"/>
+        </w:rPr>
+        <w:t xml:space="preserve">의 </w:t>
+      </w:r>
+      <w:r>
+        <w:rPr>
+          <w:sz w:val="18"/>
+          <w:szCs w:val="18"/>
+          <w:lang w:eastAsia="ko-KR"/>
+        </w:rPr>
+        <w:t>bit depth</w:t>
+      </w:r>
+      <w:r>
+        <w:rPr>
+          <w:rFonts w:hint="eastAsia"/>
+          <w:sz w:val="18"/>
+          <w:szCs w:val="18"/>
+          <w:lang w:eastAsia="ko-KR"/>
+        </w:rPr>
+        <w:t xml:space="preserve">를 가진 </w:t>
+      </w:r>
+      <w:r>
+        <w:rPr>
+          <w:sz w:val="18"/>
+          <w:szCs w:val="18"/>
+          <w:lang w:eastAsia="ko-KR"/>
+        </w:rPr>
+        <w:t>5</w:t>
+      </w:r>
+      <w:r>
+        <w:rPr>
+          <w:rFonts w:hint="eastAsia"/>
+          <w:sz w:val="18"/>
+          <w:szCs w:val="18"/>
+          <w:lang w:eastAsia="ko-KR"/>
+        </w:rPr>
+        <w:t>분</w:t>
+      </w:r>
+      <w:r>
+        <w:rPr>
+          <w:sz w:val="18"/>
+          <w:szCs w:val="18"/>
+          <w:lang w:eastAsia="ko-KR"/>
+        </w:rPr>
+        <w:t xml:space="preserve"> </w:t>
+      </w:r>
+      <w:r>
+        <w:rPr>
+          <w:rFonts w:hint="eastAsia"/>
+          <w:sz w:val="18"/>
+          <w:szCs w:val="18"/>
+          <w:lang w:eastAsia="ko-KR"/>
+        </w:rPr>
+        <w:t>길이의 오디오 t</w:t>
+      </w:r>
+      <w:r>
+        <w:rPr>
+          <w:sz w:val="18"/>
+          <w:szCs w:val="18"/>
+          <w:lang w:eastAsia="ko-KR"/>
+        </w:rPr>
+        <w:t>ensor</w:t>
+      </w:r>
+      <w:r>
+        <w:rPr>
+          <w:rFonts w:hint="eastAsia"/>
+          <w:sz w:val="18"/>
+          <w:szCs w:val="18"/>
+          <w:lang w:eastAsia="ko-KR"/>
+        </w:rPr>
+        <w:t xml:space="preserve">의 크기 </w:t>
+      </w:r>
+      <w:r>
+        <w:rPr>
+          <w:sz w:val="18"/>
+          <w:szCs w:val="18"/>
+          <w:lang w:eastAsia="ko-KR"/>
+        </w:rPr>
+        <w:t xml:space="preserve">- </w:t>
+      </w:r>
+      <w:r>
+        <w:rPr>
+          <w:sz w:val="18"/>
+          <w:szCs w:val="18"/>
+          <w:lang w:eastAsia="ko-KR"/>
+        </w:rPr>
+        <w:t>26,460,000</w:t>
+      </w:r>
+      <w:r>
+        <w:rPr>
+          <w:sz w:val="18"/>
+          <w:szCs w:val="18"/>
+          <w:lang w:eastAsia="ko-KR"/>
+        </w:rPr>
+        <w:t>byte</w:t>
+      </w:r>
+      <w:r>
+        <w:rPr>
+          <w:rFonts w:hint="eastAsia"/>
+          <w:sz w:val="18"/>
+          <w:szCs w:val="18"/>
+          <w:lang w:eastAsia="ko-KR"/>
+        </w:rPr>
+        <w:t xml:space="preserve">보다 대략 </w:t>
+      </w:r>
+      <w:r>
+        <w:rPr>
+          <w:sz w:val="18"/>
+          <w:szCs w:val="18"/>
+          <w:lang w:eastAsia="ko-KR"/>
+        </w:rPr>
+        <w:t>10</w:t>
+      </w:r>
+      <w:r>
+        <w:rPr>
+          <w:rFonts w:hint="eastAsia"/>
+          <w:sz w:val="18"/>
+          <w:szCs w:val="18"/>
+          <w:lang w:eastAsia="ko-KR"/>
+        </w:rPr>
+        <w:t>배 정도 작은 값이다.</w:t>
       </w:r>
       <w:r>
         <w:rPr>
@@ -7581,128 +10732,115 @@
           <w:szCs w:val="18"/>
           <w:lang w:eastAsia="ko-KR"/>
         </w:rPr>
-        <w:t>오디오 인코딩</w:t>
-      </w:r>
-      <w:r>
-        <w:rPr>
-          <w:sz w:val="18"/>
-          <w:szCs w:val="18"/>
-          <w:lang w:eastAsia="ko-KR"/>
-        </w:rPr>
-        <w:t xml:space="preserve">은 디지털 음향학(音響學)의 원리를 바탕으로 </w:t>
-      </w:r>
-      <w:r>
-        <w:rPr>
-          <w:rFonts w:hint="eastAsia"/>
-          <w:sz w:val="18"/>
-          <w:szCs w:val="18"/>
-          <w:lang w:eastAsia="ko-KR"/>
-        </w:rPr>
-        <w:t>오디오를</w:t>
-      </w:r>
-      <w:r>
-        <w:rPr>
-          <w:sz w:val="18"/>
-          <w:szCs w:val="18"/>
-          <w:lang w:eastAsia="ko-KR"/>
-        </w:rPr>
-        <w:t xml:space="preserve"> 저장하는 방식을 채택한다. 이 방식은 </w:t>
-      </w:r>
-      <w:r>
-        <w:rPr>
-          <w:rFonts w:hint="eastAsia"/>
-          <w:sz w:val="18"/>
-          <w:szCs w:val="18"/>
-          <w:lang w:eastAsia="ko-KR"/>
-        </w:rPr>
-        <w:t xml:space="preserve">시간 </w:t>
-      </w:r>
-      <w:r>
-        <w:rPr>
-          <w:sz w:val="18"/>
-          <w:szCs w:val="18"/>
-          <w:lang w:eastAsia="ko-KR"/>
-        </w:rPr>
-        <w:t>domain</w:t>
-      </w:r>
-      <w:r>
-        <w:rPr>
-          <w:sz w:val="18"/>
-          <w:szCs w:val="18"/>
-          <w:lang w:eastAsia="ko-KR"/>
-        </w:rPr>
-        <w:t xml:space="preserve">에서의 연속적인 음파를 </w:t>
-      </w:r>
-      <w:r>
-        <w:rPr>
-          <w:rFonts w:hint="eastAsia"/>
-          <w:sz w:val="18"/>
-          <w:szCs w:val="18"/>
-          <w:lang w:eastAsia="ko-KR"/>
-        </w:rPr>
-        <w:t>샘플링</w:t>
-      </w:r>
-      <w:r>
-        <w:rPr>
-          <w:sz w:val="18"/>
-          <w:szCs w:val="18"/>
-          <w:lang w:eastAsia="ko-KR"/>
-        </w:rPr>
-        <w:t xml:space="preserve">하여 이산적인 디지털 데이터로 변환시키는 과정을 통해 </w:t>
-      </w:r>
-      <w:r>
-        <w:rPr>
-          <w:rFonts w:hint="eastAsia"/>
-          <w:sz w:val="18"/>
-          <w:szCs w:val="18"/>
-          <w:lang w:eastAsia="ko-KR"/>
-        </w:rPr>
-        <w:t>오디오를</w:t>
-      </w:r>
-      <w:r>
-        <w:rPr>
-          <w:sz w:val="18"/>
-          <w:szCs w:val="18"/>
-          <w:lang w:eastAsia="ko-KR"/>
-        </w:rPr>
-        <w:t xml:space="preserve"> 재현한다. 샘플링 과정에서는 표준화된 시간 간격으로 음파의 진폭을 측정하고, 이를 16비트나 24비트와 같은 디지털 값으로 표현한다. 이렇게 변환된 디지털 데이터는 </w:t>
-      </w:r>
-      <w:r>
-        <w:rPr>
-          <w:rFonts w:hint="eastAsia"/>
-          <w:sz w:val="18"/>
-          <w:szCs w:val="18"/>
-          <w:lang w:eastAsia="ko-KR"/>
-        </w:rPr>
-        <w:t>인코딩된 파일</w:t>
-      </w:r>
-      <w:r>
-        <w:rPr>
-          <w:sz w:val="18"/>
-          <w:szCs w:val="18"/>
-          <w:lang w:eastAsia="ko-KR"/>
-        </w:rPr>
-        <w:t xml:space="preserve"> 형식에 저장되며, 재생 시에는 다시 연속적인 음파로 변환되어 음악으로 들을 수 있다. 이 과정에서 Wav 파일은 원본 음파의 특성을 최대한 보존하려 노력한다. 그러나 샘플링 속도와 비트 깊이에 따라 데이터의 크기와 음질이 결정되어, 높은 음질을 원할 경우 상당한 저장 공간을 요구하게 된다</w:t>
-      </w:r>
-      <w:r>
-        <w:rPr>
-          <w:sz w:val="18"/>
-          <w:szCs w:val="18"/>
-          <w:lang w:eastAsia="ko-KR"/>
-        </w:rPr>
-        <w:t xml:space="preserve"> – </w:t>
-      </w:r>
-      <w:r>
-        <w:rPr>
-          <w:rFonts w:hint="eastAsia"/>
-          <w:sz w:val="18"/>
-          <w:szCs w:val="18"/>
-          <w:lang w:eastAsia="ko-KR"/>
-        </w:rPr>
-        <w:t>즉,</w:t>
-      </w:r>
-      <w:r>
-        <w:rPr>
+        <w:t xml:space="preserve">이에 </w:t>
+      </w:r>
+      <w:proofErr w:type="spellStart"/>
+      <w:r>
+        <w:rPr>
+          <w:rFonts w:hint="eastAsia"/>
+          <w:sz w:val="18"/>
+          <w:szCs w:val="18"/>
+          <w:lang w:eastAsia="ko-KR"/>
+        </w:rPr>
+        <w:t>p</w:t>
+      </w:r>
+      <w:r>
+        <w:rPr>
+          <w:sz w:val="18"/>
+          <w:szCs w:val="18"/>
+          <w:lang w:eastAsia="ko-KR"/>
+        </w:rPr>
+        <w:t>ydub</w:t>
+      </w:r>
+      <w:proofErr w:type="spellEnd"/>
+      <w:r>
+        <w:rPr>
+          <w:rFonts w:hint="eastAsia"/>
+          <w:sz w:val="18"/>
+          <w:szCs w:val="18"/>
+          <w:lang w:eastAsia="ko-KR"/>
+        </w:rPr>
+        <w:t xml:space="preserve">을 이용해 모든 </w:t>
+      </w:r>
+      <w:r>
+        <w:rPr>
+          <w:sz w:val="18"/>
+          <w:szCs w:val="18"/>
+          <w:lang w:eastAsia="ko-KR"/>
+        </w:rPr>
+        <w:t>audio</w:t>
+      </w:r>
+      <w:r>
+        <w:rPr>
+          <w:rFonts w:hint="eastAsia"/>
+          <w:sz w:val="18"/>
+          <w:szCs w:val="18"/>
+          <w:lang w:eastAsia="ko-KR"/>
+        </w:rPr>
+        <w:t xml:space="preserve">를 </w:t>
+      </w:r>
+      <w:r>
+        <w:rPr>
+          <w:sz w:val="18"/>
+          <w:szCs w:val="18"/>
+          <w:lang w:eastAsia="ko-KR"/>
+        </w:rPr>
+        <w:t>16kHz</w:t>
+      </w:r>
+      <w:r>
+        <w:rPr>
+          <w:rFonts w:hint="eastAsia"/>
+          <w:sz w:val="18"/>
+          <w:szCs w:val="18"/>
+          <w:lang w:eastAsia="ko-KR"/>
+        </w:rPr>
+        <w:t xml:space="preserve">의 </w:t>
+      </w:r>
+      <w:r>
+        <w:rPr>
+          <w:sz w:val="18"/>
+          <w:szCs w:val="18"/>
+          <w:lang w:eastAsia="ko-KR"/>
+        </w:rPr>
+        <w:t>sampling rate</w:t>
+      </w:r>
+      <w:r>
+        <w:rPr>
+          <w:rFonts w:hint="eastAsia"/>
+          <w:sz w:val="18"/>
+          <w:szCs w:val="18"/>
+          <w:lang w:eastAsia="ko-KR"/>
+        </w:rPr>
+        <w:t xml:space="preserve">와 </w:t>
+      </w:r>
+      <w:r>
+        <w:rPr>
+          <w:sz w:val="18"/>
+          <w:szCs w:val="18"/>
+          <w:lang w:eastAsia="ko-KR"/>
+        </w:rPr>
+        <w:t>8-bit</w:t>
+      </w:r>
+      <w:r>
+        <w:rPr>
+          <w:rFonts w:hint="eastAsia"/>
+          <w:sz w:val="18"/>
+          <w:szCs w:val="18"/>
+          <w:lang w:eastAsia="ko-KR"/>
+        </w:rPr>
+        <w:t xml:space="preserve">의 </w:t>
+      </w:r>
+      <w:r>
+        <w:rPr>
+          <w:sz w:val="18"/>
+          <w:szCs w:val="18"/>
+          <w:lang w:eastAsia="ko-KR"/>
+        </w:rPr>
+        <w:t>bit depth</w:t>
+      </w:r>
+      <w:r>
+        <w:rPr>
+          <w:rFonts w:hint="eastAsia"/>
           <w:sz w:val="18"/>
           <w:szCs w:val="18"/>
           <w:lang w:eastAsia="ko-KR"/>
@@ -7711,12 +10849,53 @@
       </w:r>
       <w:r>
         <w:rPr>
-          <w:rFonts w:hint="eastAsia"/>
-          <w:sz w:val="18"/>
-          <w:szCs w:val="18"/>
-          <w:lang w:eastAsia="ko-KR"/>
-        </w:rPr>
-        <w:t>파일의 크기와 음질 사이의 타협점을 찾아야 한다.</w:t>
+          <w:sz w:val="18"/>
+          <w:szCs w:val="18"/>
+          <w:lang w:eastAsia="ko-KR"/>
+        </w:rPr>
+        <w:t xml:space="preserve">- </w:t>
+      </w:r>
+      <w:r>
+        <w:rPr>
+          <w:sz w:val="18"/>
+          <w:szCs w:val="18"/>
+          <w:lang w:eastAsia="ko-KR"/>
+        </w:rPr>
+        <w:t>4,800,000</w:t>
+      </w:r>
+      <w:r>
+        <w:rPr>
+          <w:sz w:val="18"/>
+          <w:szCs w:val="18"/>
+          <w:lang w:eastAsia="ko-KR"/>
+        </w:rPr>
+        <w:t>byte</w:t>
+      </w:r>
+      <w:r>
+        <w:rPr>
+          <w:rFonts w:hint="eastAsia"/>
+          <w:sz w:val="18"/>
+          <w:szCs w:val="18"/>
+          <w:lang w:eastAsia="ko-KR"/>
+        </w:rPr>
+        <w:t>의 크기를 가지게 전처리하는 스크립트가 작성되었으며,</w:t>
+      </w:r>
+      <w:r>
+        <w:rPr>
+          <w:sz w:val="18"/>
+          <w:szCs w:val="18"/>
+          <w:lang w:eastAsia="ko-KR"/>
+        </w:rPr>
+        <w:t xml:space="preserve"> </w:t>
+      </w:r>
+      <w:r>
+        <w:rPr>
+          <w:rFonts w:hint="eastAsia"/>
+          <w:sz w:val="18"/>
+          <w:szCs w:val="18"/>
+          <w:lang w:eastAsia="ko-KR"/>
+        </w:rPr>
+        <w:t>이의 전문은 아래와 같다.</w:t>
       </w:r>
     </w:p>
     <w:p>
@@ -7735,363 +10914,17 @@
       </w:pPr>
       <w:r>
         <w:rPr>
-          <w:sz w:val="18"/>
-          <w:szCs w:val="18"/>
-          <w:lang w:eastAsia="ko-KR"/>
-        </w:rPr>
-        <w:t>YouTube</w:t>
-      </w:r>
-      <w:r>
-        <w:rPr>
-          <w:rFonts w:hint="eastAsia"/>
-          <w:sz w:val="18"/>
-          <w:szCs w:val="18"/>
-          <w:lang w:eastAsia="ko-KR"/>
-        </w:rPr>
-        <w:t xml:space="preserve">에서 수집한 음악 파일들은 </w:t>
-      </w:r>
-      <w:r>
-        <w:rPr>
-          <w:sz w:val="18"/>
-          <w:szCs w:val="18"/>
-          <w:lang w:eastAsia="ko-KR"/>
-        </w:rPr>
-        <w:t xml:space="preserve">MP4 </w:t>
-      </w:r>
-      <w:r>
-        <w:rPr>
-          <w:rFonts w:hint="eastAsia"/>
-          <w:sz w:val="18"/>
-          <w:szCs w:val="18"/>
-          <w:lang w:eastAsia="ko-KR"/>
-        </w:rPr>
-        <w:t xml:space="preserve">컨테이너 속 </w:t>
-      </w:r>
-      <w:r>
-        <w:rPr>
-          <w:sz w:val="18"/>
-          <w:szCs w:val="18"/>
-          <w:lang w:eastAsia="ko-KR"/>
-        </w:rPr>
-        <w:t>AAC (</w:t>
-      </w:r>
-      <w:r>
-        <w:rPr>
-          <w:sz w:val="18"/>
-          <w:szCs w:val="18"/>
-          <w:lang w:eastAsia="ko-KR"/>
-        </w:rPr>
-        <w:t>Advanced Audio Coding</w:t>
-      </w:r>
-      <w:r>
-        <w:rPr>
-          <w:sz w:val="18"/>
-          <w:szCs w:val="18"/>
-          <w:lang w:eastAsia="ko-KR"/>
-        </w:rPr>
-        <w:t xml:space="preserve">) </w:t>
-      </w:r>
-      <w:r>
-        <w:rPr>
-          <w:rFonts w:hint="eastAsia"/>
-          <w:sz w:val="18"/>
-          <w:szCs w:val="18"/>
-          <w:lang w:eastAsia="ko-KR"/>
-        </w:rPr>
-        <w:t>인코딩으로 저장되어 있다.</w:t>
-      </w:r>
-      <w:r>
-        <w:rPr>
-          <w:sz w:val="18"/>
-          <w:szCs w:val="18"/>
-          <w:lang w:eastAsia="ko-KR"/>
-        </w:rPr>
-        <w:t xml:space="preserve"> </w:t>
-      </w:r>
-      <w:r>
-        <w:rPr>
-          <w:rFonts w:hint="eastAsia"/>
-          <w:sz w:val="18"/>
-          <w:szCs w:val="18"/>
-          <w:lang w:eastAsia="ko-KR"/>
-        </w:rPr>
-        <w:t>A</w:t>
-      </w:r>
-      <w:r>
-        <w:rPr>
-          <w:sz w:val="18"/>
-          <w:szCs w:val="18"/>
-          <w:lang w:eastAsia="ko-KR"/>
-        </w:rPr>
-        <w:t xml:space="preserve">AC </w:t>
-      </w:r>
-      <w:r>
-        <w:rPr>
-          <w:rFonts w:hint="eastAsia"/>
-          <w:sz w:val="18"/>
-          <w:szCs w:val="18"/>
-          <w:lang w:eastAsia="ko-KR"/>
-        </w:rPr>
-        <w:t xml:space="preserve">인코딩은 </w:t>
-      </w:r>
-      <w:r>
-        <w:rPr>
-          <w:sz w:val="18"/>
-          <w:szCs w:val="18"/>
-          <w:lang w:eastAsia="ko-KR"/>
-        </w:rPr>
-        <w:t>MP3</w:t>
-      </w:r>
-      <w:r>
-        <w:rPr>
-          <w:sz w:val="18"/>
-          <w:szCs w:val="18"/>
-          <w:lang w:eastAsia="ko-KR"/>
-        </w:rPr>
-        <w:t xml:space="preserve"> (</w:t>
-      </w:r>
-      <w:r>
-        <w:rPr>
-          <w:sz w:val="18"/>
-          <w:szCs w:val="18"/>
-          <w:lang w:eastAsia="ko-KR"/>
-        </w:rPr>
-        <w:t>MPEG-1 Audio Layer 3</w:t>
-      </w:r>
-      <w:r>
-        <w:rPr>
-          <w:sz w:val="18"/>
-          <w:szCs w:val="18"/>
-          <w:lang w:eastAsia="ko-KR"/>
-        </w:rPr>
-        <w:t>)</w:t>
-      </w:r>
-      <w:r>
-        <w:rPr>
-          <w:rFonts w:hint="eastAsia"/>
-          <w:sz w:val="18"/>
-          <w:szCs w:val="18"/>
-          <w:lang w:eastAsia="ko-KR"/>
-        </w:rPr>
-        <w:t>의 개선형으로 고안되었는데,</w:t>
-      </w:r>
-      <w:r>
-        <w:rPr>
-          <w:sz w:val="18"/>
-          <w:szCs w:val="18"/>
-          <w:lang w:eastAsia="ko-KR"/>
-        </w:rPr>
-        <w:t xml:space="preserve"> </w:t>
-      </w:r>
-      <w:r>
-        <w:rPr>
-          <w:sz w:val="18"/>
-          <w:szCs w:val="18"/>
-          <w:lang w:eastAsia="ko-KR"/>
-        </w:rPr>
-        <w:t xml:space="preserve">인코딩 과정에서 사람의 청각 시스템의 특성을 고려하여, 인간이 잘 듣지 못하는 음역대의 정보를 제거하는 </w:t>
-      </w:r>
-      <w:r>
-        <w:rPr>
-          <w:sz w:val="18"/>
-          <w:szCs w:val="18"/>
-          <w:lang w:eastAsia="ko-KR"/>
-        </w:rPr>
-        <w:t>modified discrete cosine transform (MDCT)</w:t>
-      </w:r>
-      <w:r>
-        <w:rPr>
-          <w:rFonts w:hint="eastAsia"/>
-          <w:sz w:val="18"/>
-          <w:szCs w:val="18"/>
-          <w:lang w:eastAsia="ko-KR"/>
-        </w:rPr>
-        <w:t>라는</w:t>
-      </w:r>
-      <w:r>
-        <w:rPr>
-          <w:sz w:val="18"/>
-          <w:szCs w:val="18"/>
-          <w:lang w:eastAsia="ko-KR"/>
-        </w:rPr>
-        <w:t xml:space="preserve"> 기법을 사용한다</w:t>
-      </w:r>
-      <w:r>
-        <w:rPr>
-          <w:rFonts w:hint="eastAsia"/>
-          <w:sz w:val="18"/>
-          <w:szCs w:val="18"/>
-          <w:lang w:eastAsia="ko-KR"/>
-        </w:rPr>
-        <w:t>는 특징이 있다</w:t>
-      </w:r>
-      <w:r>
-        <w:rPr>
-          <w:sz w:val="18"/>
-          <w:szCs w:val="18"/>
-          <w:lang w:eastAsia="ko-KR"/>
-        </w:rPr>
-        <w:t xml:space="preserve">. </w:t>
-      </w:r>
-      <w:r>
-        <w:rPr>
-          <w:rFonts w:hint="eastAsia"/>
-          <w:sz w:val="18"/>
-          <w:szCs w:val="18"/>
-          <w:lang w:eastAsia="ko-KR"/>
-        </w:rPr>
-        <w:t xml:space="preserve">이는 </w:t>
-      </w:r>
-      <w:r>
-        <w:rPr>
-          <w:sz w:val="18"/>
-          <w:szCs w:val="18"/>
-          <w:lang w:eastAsia="ko-KR"/>
-        </w:rPr>
-        <w:t>MP3</w:t>
-      </w:r>
-      <w:r>
-        <w:rPr>
-          <w:rFonts w:hint="eastAsia"/>
-          <w:sz w:val="18"/>
-          <w:szCs w:val="18"/>
-          <w:lang w:eastAsia="ko-KR"/>
-        </w:rPr>
-        <w:t>와 같은 샘플링 레이트에서 더 좋은 음질을 달성</w:t>
-      </w:r>
-    </w:p>
-    <w:p>
-      <w:pPr>
-        <w:pStyle w:val="SomniaSub-subheading"/>
-        <w:numPr>
-          <w:ilvl w:val="0"/>
-          <w:numId w:val="0"/>
-        </w:numPr>
-        <w:rPr>
-          <w:sz w:val="18"/>
-          <w:szCs w:val="18"/>
-          <w:lang w:eastAsia="ko-KR"/>
-        </w:rPr>
-      </w:pPr>
-      <w:r>
-        <w:rPr>
-          <w:sz w:val="18"/>
-          <w:szCs w:val="18"/>
-          <w:lang w:eastAsia="ko-KR"/>
-        </w:rPr>
-        <w:t xml:space="preserve">Todo: </w:t>
-      </w:r>
-      <w:r>
-        <w:rPr>
-          <w:rFonts w:hint="eastAsia"/>
-          <w:sz w:val="18"/>
-          <w:szCs w:val="18"/>
-          <w:lang w:eastAsia="ko-KR"/>
-        </w:rPr>
-        <w:t xml:space="preserve">샘플링 레이트 역사 </w:t>
-      </w:r>
-      <w:r>
-        <w:rPr>
-          <w:sz w:val="18"/>
-          <w:szCs w:val="18"/>
-          <w:lang w:eastAsia="ko-KR"/>
-        </w:rPr>
-        <w:t xml:space="preserve">– </w:t>
-      </w:r>
-      <w:r>
-        <w:rPr>
-          <w:rFonts w:hint="eastAsia"/>
-          <w:sz w:val="18"/>
-          <w:szCs w:val="18"/>
-          <w:lang w:eastAsia="ko-KR"/>
-        </w:rPr>
-        <w:t xml:space="preserve">현재 </w:t>
-      </w:r>
-      <w:r>
-        <w:rPr>
-          <w:sz w:val="18"/>
-          <w:szCs w:val="18"/>
-          <w:lang w:eastAsia="ko-KR"/>
-        </w:rPr>
-        <w:t>44.1kHz</w:t>
-      </w:r>
-      <w:r>
-        <w:rPr>
-          <w:rFonts w:hint="eastAsia"/>
-          <w:sz w:val="18"/>
-          <w:szCs w:val="18"/>
-          <w:lang w:eastAsia="ko-KR"/>
-        </w:rPr>
-        <w:t>까지</w:t>
-      </w:r>
-    </w:p>
-    <w:p>
-      <w:pPr>
-        <w:pStyle w:val="SomniaSub-subheading"/>
-        <w:numPr>
-          <w:ilvl w:val="0"/>
-          <w:numId w:val="0"/>
-        </w:numPr>
-        <w:rPr>
-          <w:sz w:val="18"/>
-          <w:szCs w:val="18"/>
-          <w:lang w:eastAsia="ko-KR"/>
-        </w:rPr>
-      </w:pPr>
-      <w:r>
-        <w:rPr>
-          <w:sz w:val="18"/>
-          <w:szCs w:val="18"/>
-          <w:lang w:eastAsia="ko-KR"/>
-        </w:rPr>
-        <w:t>Todo: Stable Diffusion</w:t>
-      </w:r>
-      <w:r>
-        <w:rPr>
-          <w:rFonts w:hint="eastAsia"/>
-          <w:sz w:val="18"/>
-          <w:szCs w:val="18"/>
-          <w:lang w:eastAsia="ko-KR"/>
-        </w:rPr>
-        <w:t xml:space="preserve">의 이미지 텐서 하나와 음악 하나를 텐서로 </w:t>
-      </w:r>
-      <w:r>
-        <w:rPr>
-          <w:rFonts w:hint="eastAsia"/>
-          <w:sz w:val="18"/>
-          <w:szCs w:val="18"/>
-          <w:lang w:eastAsia="ko-KR"/>
-        </w:rPr>
-        <w:t>변화했을 때의 크기 비교</w:t>
-      </w:r>
-    </w:p>
-    <w:p>
-      <w:pPr>
-        <w:pStyle w:val="SomniaSub-subheading"/>
-        <w:numPr>
-          <w:ilvl w:val="0"/>
-          <w:numId w:val="0"/>
-        </w:numPr>
-        <w:rPr>
-          <w:sz w:val="18"/>
-          <w:szCs w:val="18"/>
-          <w:lang w:eastAsia="ko-KR"/>
-        </w:rPr>
-      </w:pPr>
-      <w:r>
-        <w:rPr>
           <w:rFonts w:hint="eastAsia"/>
           <w:noProof/>
           <w:sz w:val="18"/>
           <w:szCs w:val="18"/>
           <w:lang w:eastAsia="ko-KR"/>
         </w:rPr>
-        <w:lastRenderedPageBreak/>
         <w:drawing>
-          <wp:inline distT="0" distB="0" distL="0" distR="0" wp14:anchorId="747CB911" wp14:editId="4D2D215A">
-            <wp:extent cx="5730875" cy="3950970"/>
+          <wp:inline distT="0" distB="0" distL="0" distR="0" wp14:anchorId="02938637" wp14:editId="5BF69034">
+            <wp:extent cx="5730875" cy="3968750"/>
             <wp:effectExtent l="0" t="0" r="0" b="0"/>
-            <wp:docPr id="867754361" name="Picture 2" descr="A screenshot of a computer code&#10;&#10;Description automatically generated"/>
+            <wp:docPr id="1716890887" name="Picture 1"/>
             <wp:cNvGraphicFramePr>
               <a:graphicFrameLocks xmlns:a="http://schemas.openxmlformats.org/drawingml/2006/main" noChangeAspect="1"/>
             </wp:cNvGraphicFramePr>
@@ -8099,7 +10932,7 @@
               <a:graphicData uri="http://schemas.openxmlformats.org/drawingml/2006/picture">
                 <pic:pic xmlns:pic="http://schemas.openxmlformats.org/drawingml/2006/picture">
                   <pic:nvPicPr>
-                    <pic:cNvPr id="867754361" name="Picture 2" descr="A screenshot of a computer code&#10;&#10;Description automatically generated"/>
+                    <pic:cNvPr id="1716890887" name="Picture 1716890887"/>
                     <pic:cNvPicPr/>
                   </pic:nvPicPr>
                   <pic:blipFill>
@@ -8117,7 +10950,7 @@
                   <pic:spPr>
                     <a:xfrm>
                       <a:off x="0" y="0"/>
-                      <a:ext cx="5730875" cy="3950970"/>
+                      <a:ext cx="5730875" cy="3968750"/>
                     </a:xfrm>
                     <a:prstGeom prst="rect">
                       <a:avLst/>
@@ -8399,32 +11232,42 @@
     </w:p>
     <w:p>
       <w:pPr>
-        <w:pStyle w:val="SomniaSub-subheading"/>
-      </w:pPr>
-      <w:r>
-        <w:rPr>
-          <w:lang w:eastAsia="ko-KR"/>
-        </w:rPr>
-        <w:t xml:space="preserve">Understanding </w:t>
-      </w:r>
-      <w:r>
-        <w:rPr>
-          <w:lang w:eastAsia="ko-KR"/>
-        </w:rPr>
-        <w:t xml:space="preserve">the </w:t>
-      </w:r>
-      <w:r>
-        <w:rPr>
-          <w:lang w:eastAsia="ko-KR"/>
-        </w:rPr>
-        <w:t xml:space="preserve">Diffusion </w:t>
-      </w:r>
-      <w:r>
-        <w:t>Samplers</w:t>
-      </w:r>
+        <w:pStyle w:val="SomniaSubheading"/>
+        <w:numPr>
+          <w:ilvl w:val="0"/>
+          <w:numId w:val="0"/>
+        </w:numPr>
+        <w:spacing w:after="240"/>
+      </w:pPr>
     </w:p>
     <w:p>
       <w:pPr>
+        <w:pStyle w:val="SomniaSub-subheading"/>
+      </w:pPr>
+      <w:r>
+        <w:rPr>
+          <w:lang w:eastAsia="ko-KR"/>
+        </w:rPr>
+        <w:t xml:space="preserve">Understanding </w:t>
+      </w:r>
+      <w:r>
+        <w:rPr>
+          <w:lang w:eastAsia="ko-KR"/>
+        </w:rPr>
+        <w:t xml:space="preserve">the </w:t>
+      </w:r>
+      <w:r>
+        <w:rPr>
+          <w:lang w:eastAsia="ko-KR"/>
+        </w:rPr>
+        <w:t xml:space="preserve">Diffusion </w:t>
+      </w:r>
+      <w:r>
+        <w:t>Samplers</w:t>
+      </w:r>
+    </w:p>
+    <w:p>
+      <w:pPr>
         <w:pStyle w:val="SomniaSub-sub-subheading"/>
         <w:spacing w:after="240"/>
       </w:pPr>
@@ -8633,6 +11476,7 @@
         <w:rPr>
           <w:lang w:eastAsia="ja-JP"/>
         </w:rPr>
+        <w:lastRenderedPageBreak/>
         <w:t>Case Studies/Experiments</w:t>
       </w:r>
     </w:p>
@@ -8641,7 +11485,6 @@
         <w:pStyle w:val="SomniaHeading"/>
       </w:pPr>
       <w:r>
-        <w:lastRenderedPageBreak/>
         <w:t>Comparative Analysis and Implications</w:t>
       </w:r>
     </w:p>

</xml_diff>